<commit_message>
Modification des plans de test
</commit_message>
<xml_diff>
--- a/BDD/Tests/PlansTests/Test_BAE_faireAppel.docx
+++ b/BDD/Tests/PlansTests/Test_BAE_faireAppel.docx
@@ -4,117 +4,339 @@
   <w:body>
     <w:p>
       <w:pPr>
-        <w:rPr>
+        <w:spacing w:before="100" w:beforeAutospacing="1" w:after="100" w:afterAutospacing="1" w:line="240" w:lineRule="auto"/>
+        <w:outlineLvl w:val="1"/>
+        <w:rPr>
+          <w:rFonts w:ascii="Times New Roman" w:eastAsia="Times New Roman" w:hAnsi="Times New Roman" w:cs="Times New Roman"/>
           <w:b/>
           <w:bCs/>
+          <w:kern w:val="0"/>
+          <w:sz w:val="36"/>
+          <w:szCs w:val="36"/>
+          <w:lang w:eastAsia="fr-FR"/>
+          <w14:ligatures w14:val="none"/>
         </w:rPr>
       </w:pPr>
       <w:r>
         <w:rPr>
+          <w:rFonts w:ascii="Times New Roman" w:eastAsia="Times New Roman" w:hAnsi="Times New Roman" w:cs="Times New Roman"/>
           <w:b/>
           <w:bCs/>
-        </w:rPr>
-        <w:t>Plan de test – Fonction faireAppel</w:t>
+          <w:kern w:val="0"/>
+          <w:sz w:val="36"/>
+          <w:szCs w:val="36"/>
+          <w:lang w:eastAsia="fr-FR"/>
+          <w14:ligatures w14:val="none"/>
+        </w:rPr>
+        <w:t xml:space="preserve">Plan de test – Fonction </w:t>
+      </w:r>
+      <w:r>
+        <w:rPr>
+          <w:rFonts w:ascii="Courier New" w:eastAsia="Times New Roman" w:hAnsi="Courier New" w:cs="Courier New"/>
+          <w:b/>
+          <w:bCs/>
+          <w:kern w:val="0"/>
+          <w:sz w:val="20"/>
+          <w:szCs w:val="20"/>
+          <w:lang w:eastAsia="fr-FR"/>
+          <w14:ligatures w14:val="none"/>
+        </w:rPr>
+        <w:t>faireAppel</w:t>
       </w:r>
     </w:p>
     <w:p>
       <w:pPr>
-        <w:rPr>
+        <w:spacing w:after="0" w:line="240" w:lineRule="auto"/>
+        <w:rPr>
+          <w:rFonts w:ascii="Times New Roman" w:eastAsia="Times New Roman" w:hAnsi="Times New Roman" w:cs="Times New Roman"/>
+          <w:kern w:val="0"/>
+          <w:sz w:val="24"/>
+          <w:szCs w:val="24"/>
+          <w:lang w:eastAsia="fr-FR"/>
+          <w14:ligatures w14:val="none"/>
+        </w:rPr>
+      </w:pPr>
+    </w:p>
+    <w:p>
+      <w:pPr>
+        <w:spacing w:before="100" w:beforeAutospacing="1" w:after="100" w:afterAutospacing="1" w:line="240" w:lineRule="auto"/>
+        <w:outlineLvl w:val="2"/>
+        <w:rPr>
+          <w:rFonts w:ascii="Times New Roman" w:eastAsia="Times New Roman" w:hAnsi="Times New Roman" w:cs="Times New Roman"/>
           <w:b/>
           <w:bCs/>
-        </w:rPr>
-      </w:pPr>
-    </w:p>
-    <w:p>
-      <w:pPr>
-        <w:rPr>
+          <w:kern w:val="0"/>
+          <w:sz w:val="27"/>
+          <w:szCs w:val="27"/>
+          <w:lang w:eastAsia="fr-FR"/>
+          <w14:ligatures w14:val="none"/>
+        </w:rPr>
+      </w:pPr>
+      <w:r>
+        <w:rPr>
+          <w:rFonts w:ascii="Times New Roman" w:eastAsia="Times New Roman" w:hAnsi="Times New Roman" w:cs="Times New Roman"/>
           <w:b/>
           <w:bCs/>
-        </w:rPr>
-      </w:pPr>
-      <w:r>
-        <w:rPr>
-          <w:b/>
-          <w:bCs/>
+          <w:kern w:val="0"/>
+          <w:sz w:val="27"/>
+          <w:szCs w:val="27"/>
+          <w:lang w:eastAsia="fr-FR"/>
+          <w14:ligatures w14:val="none"/>
         </w:rPr>
         <w:t>1 - Identification du test</w:t>
       </w:r>
     </w:p>
     <w:p>
+      <w:pPr>
+        <w:spacing w:before="100" w:beforeAutospacing="1" w:after="100" w:afterAutospacing="1" w:line="240" w:lineRule="auto"/>
+        <w:rPr>
+          <w:rFonts w:ascii="Times New Roman" w:eastAsia="Times New Roman" w:hAnsi="Times New Roman" w:cs="Times New Roman"/>
+          <w:kern w:val="0"/>
+          <w:sz w:val="24"/>
+          <w:szCs w:val="24"/>
+          <w:lang w:eastAsia="fr-FR"/>
+          <w14:ligatures w14:val="none"/>
+        </w:rPr>
+      </w:pPr>
       <w:r>
         <w:rPr>
+          <w:rFonts w:ascii="Times New Roman" w:eastAsia="Times New Roman" w:hAnsi="Times New Roman" w:cs="Times New Roman"/>
           <w:b/>
           <w:bCs/>
+          <w:kern w:val="0"/>
+          <w:sz w:val="24"/>
+          <w:szCs w:val="24"/>
+          <w:lang w:eastAsia="fr-FR"/>
+          <w14:ligatures w14:val="none"/>
         </w:rPr>
         <w:t>Nom</w:t>
       </w:r>
       <w:r>
-        <w:t xml:space="preserve"> : Test d’appel via borne BAE</w:t>
+        <w:rPr>
+          <w:rFonts w:ascii="Times New Roman" w:eastAsia="Times New Roman" w:hAnsi="Times New Roman" w:cs="Times New Roman"/>
+          <w:kern w:val="0"/>
+          <w:sz w:val="24"/>
+          <w:szCs w:val="24"/>
+          <w:lang w:eastAsia="fr-FR"/>
+          <w14:ligatures w14:val="none"/>
+        </w:rPr>
+        <w:t xml:space="preserve"> : Test de la fonction faireAppel</w:t>
       </w:r>
       <w:r>
+        <w:rPr>
+          <w:rFonts w:ascii="Times New Roman" w:eastAsia="Times New Roman" w:hAnsi="Times New Roman" w:cs="Times New Roman"/>
+          <w:kern w:val="0"/>
+          <w:sz w:val="24"/>
+          <w:szCs w:val="24"/>
+          <w:lang w:eastAsia="fr-FR"/>
+          <w14:ligatures w14:val="none"/>
+        </w:rPr>
         <w:br/>
       </w:r>
       <w:r>
         <w:rPr>
+          <w:rFonts w:ascii="Times New Roman" w:eastAsia="Times New Roman" w:hAnsi="Times New Roman" w:cs="Times New Roman"/>
           <w:b/>
           <w:bCs/>
+          <w:kern w:val="0"/>
+          <w:sz w:val="24"/>
+          <w:szCs w:val="24"/>
+          <w:lang w:eastAsia="fr-FR"/>
+          <w14:ligatures w14:val="none"/>
         </w:rPr>
         <w:t>Numéro</w:t>
       </w:r>
       <w:r>
+        <w:rPr>
+          <w:rFonts w:ascii="Times New Roman" w:eastAsia="Times New Roman" w:hAnsi="Times New Roman" w:cs="Times New Roman"/>
+          <w:kern w:val="0"/>
+          <w:sz w:val="24"/>
+          <w:szCs w:val="24"/>
+          <w:lang w:eastAsia="fr-FR"/>
+          <w14:ligatures w14:val="none"/>
+        </w:rPr>
         <w:t xml:space="preserve"> : T2</w:t>
       </w:r>
     </w:p>
-    <w:p/>
     <w:p>
       <w:pPr>
-        <w:rPr>
+        <w:spacing w:after="0" w:line="240" w:lineRule="auto"/>
+        <w:rPr>
+          <w:rFonts w:ascii="Times New Roman" w:eastAsia="Times New Roman" w:hAnsi="Times New Roman" w:cs="Times New Roman"/>
+          <w:kern w:val="0"/>
+          <w:sz w:val="24"/>
+          <w:szCs w:val="24"/>
+          <w:lang w:eastAsia="fr-FR"/>
+          <w14:ligatures w14:val="none"/>
+        </w:rPr>
+      </w:pPr>
+    </w:p>
+    <w:p>
+      <w:pPr>
+        <w:spacing w:before="100" w:beforeAutospacing="1" w:after="100" w:afterAutospacing="1" w:line="240" w:lineRule="auto"/>
+        <w:outlineLvl w:val="2"/>
+        <w:rPr>
+          <w:rFonts w:ascii="Times New Roman" w:eastAsia="Times New Roman" w:hAnsi="Times New Roman" w:cs="Times New Roman"/>
           <w:b/>
           <w:bCs/>
+          <w:kern w:val="0"/>
+          <w:sz w:val="27"/>
+          <w:szCs w:val="27"/>
+          <w:lang w:eastAsia="fr-FR"/>
+          <w14:ligatures w14:val="none"/>
         </w:rPr>
       </w:pPr>
       <w:r>
         <w:rPr>
+          <w:rFonts w:ascii="Times New Roman" w:eastAsia="Times New Roman" w:hAnsi="Times New Roman" w:cs="Times New Roman"/>
           <w:b/>
           <w:bCs/>
+          <w:kern w:val="0"/>
+          <w:sz w:val="27"/>
+          <w:szCs w:val="27"/>
+          <w:lang w:eastAsia="fr-FR"/>
+          <w14:ligatures w14:val="none"/>
         </w:rPr>
         <w:t>2 - Référence du module testé</w:t>
       </w:r>
     </w:p>
     <w:p>
+      <w:pPr>
+        <w:spacing w:before="100" w:beforeAutospacing="1" w:after="100" w:afterAutospacing="1" w:line="240" w:lineRule="auto"/>
+        <w:rPr>
+          <w:rFonts w:ascii="Times New Roman" w:eastAsia="Times New Roman" w:hAnsi="Times New Roman" w:cs="Times New Roman"/>
+          <w:kern w:val="0"/>
+          <w:sz w:val="24"/>
+          <w:szCs w:val="24"/>
+          <w:lang w:eastAsia="fr-FR"/>
+          <w14:ligatures w14:val="none"/>
+        </w:rPr>
+      </w:pPr>
       <w:r>
-        <w:t>routes/bae.py – Fonction faireAppel</w:t>
+        <w:rPr>
+          <w:rFonts w:ascii="Times New Roman" w:eastAsia="Times New Roman" w:hAnsi="Times New Roman" w:cs="Times New Roman"/>
+          <w:kern w:val="0"/>
+          <w:sz w:val="24"/>
+          <w:szCs w:val="24"/>
+          <w:lang w:eastAsia="fr-FR"/>
+          <w14:ligatures w14:val="none"/>
+        </w:rPr>
+        <w:t>Fonction faireAppel du fichier bae.py</w:t>
       </w:r>
     </w:p>
-    <w:p/>
     <w:p>
       <w:pPr>
-        <w:rPr>
+        <w:spacing w:after="0" w:line="240" w:lineRule="auto"/>
+        <w:rPr>
+          <w:rFonts w:ascii="Times New Roman" w:eastAsia="Times New Roman" w:hAnsi="Times New Roman" w:cs="Times New Roman"/>
+          <w:kern w:val="0"/>
+          <w:sz w:val="24"/>
+          <w:szCs w:val="24"/>
+          <w:lang w:eastAsia="fr-FR"/>
+          <w14:ligatures w14:val="none"/>
+        </w:rPr>
+      </w:pPr>
+    </w:p>
+    <w:p>
+      <w:pPr>
+        <w:spacing w:before="100" w:beforeAutospacing="1" w:after="100" w:afterAutospacing="1" w:line="240" w:lineRule="auto"/>
+        <w:outlineLvl w:val="2"/>
+        <w:rPr>
+          <w:rFonts w:ascii="Times New Roman" w:eastAsia="Times New Roman" w:hAnsi="Times New Roman" w:cs="Times New Roman"/>
           <w:b/>
           <w:bCs/>
+          <w:kern w:val="0"/>
+          <w:sz w:val="27"/>
+          <w:szCs w:val="27"/>
+          <w:lang w:eastAsia="fr-FR"/>
+          <w14:ligatures w14:val="none"/>
         </w:rPr>
       </w:pPr>
       <w:r>
         <w:rPr>
+          <w:rFonts w:ascii="Times New Roman" w:eastAsia="Times New Roman" w:hAnsi="Times New Roman" w:cs="Times New Roman"/>
           <w:b/>
           <w:bCs/>
+          <w:kern w:val="0"/>
+          <w:sz w:val="27"/>
+          <w:szCs w:val="27"/>
+          <w:lang w:eastAsia="fr-FR"/>
+          <w14:ligatures w14:val="none"/>
         </w:rPr>
         <w:t>3 - Objectif du test</w:t>
       </w:r>
     </w:p>
     <w:p>
+      <w:pPr>
+        <w:spacing w:before="100" w:beforeAutospacing="1" w:after="100" w:afterAutospacing="1" w:line="240" w:lineRule="auto"/>
+        <w:rPr>
+          <w:rFonts w:ascii="Times New Roman" w:eastAsia="Times New Roman" w:hAnsi="Times New Roman" w:cs="Times New Roman"/>
+          <w:kern w:val="0"/>
+          <w:sz w:val="24"/>
+          <w:szCs w:val="24"/>
+          <w:lang w:eastAsia="fr-FR"/>
+          <w14:ligatures w14:val="none"/>
+        </w:rPr>
+      </w:pPr>
       <w:r>
-        <w:t>Valider le comportement de la fonction faireAppel dans tous les cas possibles :</w:t>
+        <w:rPr>
+          <w:rFonts w:ascii="Times New Roman" w:eastAsia="Times New Roman" w:hAnsi="Times New Roman" w:cs="Times New Roman"/>
+          <w:kern w:val="0"/>
+          <w:sz w:val="24"/>
+          <w:szCs w:val="24"/>
+          <w:lang w:eastAsia="fr-FR"/>
+          <w14:ligatures w14:val="none"/>
+        </w:rPr>
+        <w:t xml:space="preserve">Valider le comportement de la fonction </w:t>
+      </w:r>
+      <w:r>
+        <w:rPr>
+          <w:rFonts w:ascii="Courier New" w:eastAsia="Times New Roman" w:hAnsi="Courier New" w:cs="Courier New"/>
+          <w:kern w:val="0"/>
+          <w:sz w:val="20"/>
+          <w:szCs w:val="20"/>
+          <w:lang w:eastAsia="fr-FR"/>
+          <w14:ligatures w14:val="none"/>
+        </w:rPr>
+        <w:t>faireAppel</w:t>
+      </w:r>
+      <w:r>
+        <w:rPr>
+          <w:rFonts w:ascii="Times New Roman" w:eastAsia="Times New Roman" w:hAnsi="Times New Roman" w:cs="Times New Roman"/>
+          <w:kern w:val="0"/>
+          <w:sz w:val="24"/>
+          <w:szCs w:val="24"/>
+          <w:lang w:eastAsia="fr-FR"/>
+          <w14:ligatures w14:val="none"/>
+        </w:rPr>
+        <w:t xml:space="preserve"> dans tous les cas possibles :</w:t>
       </w:r>
     </w:p>
     <w:p>
       <w:pPr>
         <w:numPr>
           <w:ilvl w:val="0"/>
-          <w:numId w:val="1"/>
+          <w:numId w:val="5"/>
         </w:numPr>
+        <w:spacing w:before="100" w:beforeAutospacing="1" w:after="100" w:afterAutospacing="1" w:line="240" w:lineRule="auto"/>
+        <w:rPr>
+          <w:rFonts w:ascii="Times New Roman" w:eastAsia="Times New Roman" w:hAnsi="Times New Roman" w:cs="Times New Roman"/>
+          <w:kern w:val="0"/>
+          <w:sz w:val="24"/>
+          <w:szCs w:val="24"/>
+          <w:lang w:eastAsia="fr-FR"/>
+          <w14:ligatures w14:val="none"/>
+        </w:rPr>
       </w:pPr>
       <w:r>
+        <w:rPr>
+          <w:rFonts w:ascii="Times New Roman" w:eastAsia="Times New Roman" w:hAnsi="Times New Roman" w:cs="Times New Roman"/>
+          <w:kern w:val="0"/>
+          <w:sz w:val="24"/>
+          <w:szCs w:val="24"/>
+          <w:lang w:eastAsia="fr-FR"/>
+          <w14:ligatures w14:val="none"/>
+        </w:rPr>
         <w:t>Appel enregistré avec succès</w:t>
       </w:r>
     </w:p>
@@ -122,10 +344,27 @@
       <w:pPr>
         <w:numPr>
           <w:ilvl w:val="0"/>
-          <w:numId w:val="1"/>
+          <w:numId w:val="5"/>
         </w:numPr>
+        <w:spacing w:before="100" w:beforeAutospacing="1" w:after="100" w:afterAutospacing="1" w:line="240" w:lineRule="auto"/>
+        <w:rPr>
+          <w:rFonts w:ascii="Times New Roman" w:eastAsia="Times New Roman" w:hAnsi="Times New Roman" w:cs="Times New Roman"/>
+          <w:kern w:val="0"/>
+          <w:sz w:val="24"/>
+          <w:szCs w:val="24"/>
+          <w:lang w:eastAsia="fr-FR"/>
+          <w14:ligatures w14:val="none"/>
+        </w:rPr>
       </w:pPr>
       <w:r>
+        <w:rPr>
+          <w:rFonts w:ascii="Times New Roman" w:eastAsia="Times New Roman" w:hAnsi="Times New Roman" w:cs="Times New Roman"/>
+          <w:kern w:val="0"/>
+          <w:sz w:val="24"/>
+          <w:szCs w:val="24"/>
+          <w:lang w:eastAsia="fr-FR"/>
+          <w14:ligatures w14:val="none"/>
+        </w:rPr>
         <w:t>Cas d’erreurs techniques (informations manquantes ou incorrectes)</w:t>
       </w:r>
     </w:p>
@@ -133,127 +372,272 @@
       <w:pPr>
         <w:numPr>
           <w:ilvl w:val="0"/>
-          <w:numId w:val="1"/>
+          <w:numId w:val="5"/>
         </w:numPr>
+        <w:spacing w:before="100" w:beforeAutospacing="1" w:after="100" w:afterAutospacing="1" w:line="240" w:lineRule="auto"/>
+        <w:rPr>
+          <w:rFonts w:ascii="Times New Roman" w:eastAsia="Times New Roman" w:hAnsi="Times New Roman" w:cs="Times New Roman"/>
+          <w:kern w:val="0"/>
+          <w:sz w:val="24"/>
+          <w:szCs w:val="24"/>
+          <w:lang w:eastAsia="fr-FR"/>
+          <w14:ligatures w14:val="none"/>
+        </w:rPr>
       </w:pPr>
       <w:r>
+        <w:rPr>
+          <w:rFonts w:ascii="Times New Roman" w:eastAsia="Times New Roman" w:hAnsi="Times New Roman" w:cs="Times New Roman"/>
+          <w:kern w:val="0"/>
+          <w:sz w:val="24"/>
+          <w:szCs w:val="24"/>
+          <w:lang w:eastAsia="fr-FR"/>
+          <w14:ligatures w14:val="none"/>
+        </w:rPr>
         <w:t>Cas métiers (pas de cours, mauvaise salle, badge désactivé, etc.)</w:t>
       </w:r>
     </w:p>
-    <w:p/>
     <w:p>
       <w:pPr>
-        <w:rPr>
+        <w:spacing w:after="0" w:line="240" w:lineRule="auto"/>
+        <w:rPr>
+          <w:rFonts w:ascii="Times New Roman" w:eastAsia="Times New Roman" w:hAnsi="Times New Roman" w:cs="Times New Roman"/>
+          <w:kern w:val="0"/>
+          <w:sz w:val="24"/>
+          <w:szCs w:val="24"/>
+          <w:lang w:eastAsia="fr-FR"/>
+          <w14:ligatures w14:val="none"/>
+        </w:rPr>
+      </w:pPr>
+    </w:p>
+    <w:p>
+      <w:pPr>
+        <w:spacing w:before="100" w:beforeAutospacing="1" w:after="100" w:afterAutospacing="1" w:line="240" w:lineRule="auto"/>
+        <w:outlineLvl w:val="2"/>
+        <w:rPr>
+          <w:rFonts w:ascii="Times New Roman" w:eastAsia="Times New Roman" w:hAnsi="Times New Roman" w:cs="Times New Roman"/>
           <w:b/>
           <w:bCs/>
+          <w:kern w:val="0"/>
+          <w:sz w:val="27"/>
+          <w:szCs w:val="27"/>
+          <w:lang w:eastAsia="fr-FR"/>
+          <w14:ligatures w14:val="none"/>
         </w:rPr>
       </w:pPr>
       <w:r>
         <w:rPr>
+          <w:rFonts w:ascii="Times New Roman" w:eastAsia="Times New Roman" w:hAnsi="Times New Roman" w:cs="Times New Roman"/>
           <w:b/>
           <w:bCs/>
+          <w:kern w:val="0"/>
+          <w:sz w:val="27"/>
+          <w:szCs w:val="27"/>
+          <w:lang w:eastAsia="fr-FR"/>
+          <w14:ligatures w14:val="none"/>
         </w:rPr>
         <w:t>4 - Procédure du test</w:t>
       </w:r>
     </w:p>
     <w:p>
       <w:pPr>
-        <w:numPr>
-          <w:ilvl w:val="0"/>
-          <w:numId w:val="2"/>
-        </w:numPr>
+        <w:spacing w:before="100" w:beforeAutospacing="1" w:after="100" w:afterAutospacing="1" w:line="240" w:lineRule="auto"/>
+        <w:rPr>
+          <w:rFonts w:ascii="Times New Roman" w:eastAsia="Times New Roman" w:hAnsi="Times New Roman" w:cs="Times New Roman"/>
+          <w:kern w:val="0"/>
+          <w:sz w:val="24"/>
+          <w:szCs w:val="24"/>
+          <w:lang w:eastAsia="fr-FR"/>
+          <w14:ligatures w14:val="none"/>
+        </w:rPr>
       </w:pPr>
       <w:r>
         <w:rPr>
+          <w:rFonts w:ascii="Times New Roman" w:eastAsia="Times New Roman" w:hAnsi="Times New Roman" w:cs="Times New Roman"/>
           <w:b/>
           <w:bCs/>
+          <w:kern w:val="0"/>
+          <w:sz w:val="24"/>
+          <w:szCs w:val="24"/>
+          <w:lang w:eastAsia="fr-FR"/>
+          <w14:ligatures w14:val="none"/>
         </w:rPr>
         <w:t>Initialisation</w:t>
       </w:r>
       <w:r>
-        <w:t xml:space="preserve"> : Insérer dans la BDD les éléments requis par le scénario</w:t>
+        <w:rPr>
+          <w:rFonts w:ascii="Times New Roman" w:eastAsia="Times New Roman" w:hAnsi="Times New Roman" w:cs="Times New Roman"/>
+          <w:kern w:val="0"/>
+          <w:sz w:val="24"/>
+          <w:szCs w:val="24"/>
+          <w:lang w:eastAsia="fr-FR"/>
+          <w14:ligatures w14:val="none"/>
+        </w:rPr>
+        <w:t xml:space="preserve"> : Créer un fichier </w:t>
+      </w:r>
+      <w:r>
+        <w:rPr>
+          <w:rFonts w:ascii="Courier New" w:eastAsia="Times New Roman" w:hAnsi="Courier New" w:cs="Courier New"/>
+          <w:kern w:val="0"/>
+          <w:sz w:val="20"/>
+          <w:szCs w:val="20"/>
+          <w:lang w:eastAsia="fr-FR"/>
+          <w14:ligatures w14:val="none"/>
+        </w:rPr>
+        <w:t>faireAppel.py</w:t>
+      </w:r>
+      <w:r>
+        <w:rPr>
+          <w:rFonts w:ascii="Times New Roman" w:eastAsia="Times New Roman" w:hAnsi="Times New Roman" w:cs="Times New Roman"/>
+          <w:kern w:val="0"/>
+          <w:sz w:val="24"/>
+          <w:szCs w:val="24"/>
+          <w:lang w:eastAsia="fr-FR"/>
+          <w14:ligatures w14:val="none"/>
+        </w:rPr>
+        <w:t xml:space="preserve"> test à l’aide de Pytest.</w:t>
+      </w:r>
+      <w:r>
+        <w:rPr>
+          <w:rFonts w:ascii="Times New Roman" w:eastAsia="Times New Roman" w:hAnsi="Times New Roman" w:cs="Times New Roman"/>
+          <w:kern w:val="0"/>
+          <w:sz w:val="24"/>
+          <w:szCs w:val="24"/>
+          <w:lang w:eastAsia="fr-FR"/>
+          <w14:ligatures w14:val="none"/>
+        </w:rPr>
+        <w:br/>
+      </w:r>
+      <w:r>
+        <w:rPr>
+          <w:rFonts w:ascii="Times New Roman" w:eastAsia="Times New Roman" w:hAnsi="Times New Roman" w:cs="Times New Roman"/>
+          <w:b/>
+          <w:bCs/>
+          <w:kern w:val="0"/>
+          <w:sz w:val="24"/>
+          <w:szCs w:val="24"/>
+          <w:lang w:eastAsia="fr-FR"/>
+          <w14:ligatures w14:val="none"/>
+        </w:rPr>
+        <w:t>Lancement</w:t>
+      </w:r>
+      <w:r>
+        <w:rPr>
+          <w:rFonts w:ascii="Times New Roman" w:eastAsia="Times New Roman" w:hAnsi="Times New Roman" w:cs="Times New Roman"/>
+          <w:kern w:val="0"/>
+          <w:sz w:val="24"/>
+          <w:szCs w:val="24"/>
+          <w:lang w:eastAsia="fr-FR"/>
+          <w14:ligatures w14:val="none"/>
+        </w:rPr>
+        <w:t xml:space="preserve"> : </w:t>
+      </w:r>
+      <w:r>
+        <w:rPr>
+          <w:rFonts w:ascii="Courier New" w:eastAsia="Times New Roman" w:hAnsi="Courier New" w:cs="Courier New"/>
+          <w:kern w:val="0"/>
+          <w:sz w:val="20"/>
+          <w:szCs w:val="20"/>
+          <w:lang w:eastAsia="fr-FR"/>
+          <w14:ligatures w14:val="none"/>
+        </w:rPr>
+        <w:t xml:space="preserve">pytest </w:t>
+      </w:r>
+      <w:r>
+        <w:rPr>
+          <w:rFonts w:ascii="Courier New" w:eastAsia="Times New Roman" w:hAnsi="Courier New" w:cs="Courier New"/>
+          <w:kern w:val="0"/>
+          <w:sz w:val="20"/>
+          <w:szCs w:val="20"/>
+          <w:lang w:eastAsia="fr-FR"/>
+          <w14:ligatures w14:val="none"/>
+        </w:rPr>
+        <w:t>faireAppel</w:t>
+      </w:r>
+      <w:r>
+        <w:rPr>
+          <w:rFonts w:ascii="Courier New" w:eastAsia="Times New Roman" w:hAnsi="Courier New" w:cs="Courier New"/>
+          <w:kern w:val="0"/>
+          <w:sz w:val="20"/>
+          <w:szCs w:val="20"/>
+          <w:lang w:eastAsia="fr-FR"/>
+          <w14:ligatures w14:val="none"/>
+        </w:rPr>
+        <w:t>.py -v</w:t>
+      </w:r>
+      <w:r>
+        <w:rPr>
+          <w:rFonts w:ascii="Times New Roman" w:eastAsia="Times New Roman" w:hAnsi="Times New Roman" w:cs="Times New Roman"/>
+          <w:kern w:val="0"/>
+          <w:sz w:val="24"/>
+          <w:szCs w:val="24"/>
+          <w:lang w:eastAsia="fr-FR"/>
+          <w14:ligatures w14:val="none"/>
+        </w:rPr>
+        <w:br/>
+      </w:r>
+      <w:r>
+        <w:rPr>
+          <w:rFonts w:ascii="Times New Roman" w:eastAsia="Times New Roman" w:hAnsi="Times New Roman" w:cs="Times New Roman"/>
+          <w:b/>
+          <w:bCs/>
+          <w:kern w:val="0"/>
+          <w:sz w:val="24"/>
+          <w:szCs w:val="24"/>
+          <w:lang w:eastAsia="fr-FR"/>
+          <w14:ligatures w14:val="none"/>
+        </w:rPr>
+        <w:t>Observation</w:t>
+      </w:r>
+      <w:r>
+        <w:rPr>
+          <w:rFonts w:ascii="Times New Roman" w:eastAsia="Times New Roman" w:hAnsi="Times New Roman" w:cs="Times New Roman"/>
+          <w:kern w:val="0"/>
+          <w:sz w:val="24"/>
+          <w:szCs w:val="24"/>
+          <w:lang w:eastAsia="fr-FR"/>
+          <w14:ligatures w14:val="none"/>
+        </w:rPr>
+        <w:t xml:space="preserve"> : Vérification de la réussite des tests en comparant les messages et les erreurs HTTP.</w:t>
       </w:r>
     </w:p>
     <w:p>
       <w:pPr>
-        <w:numPr>
-          <w:ilvl w:val="0"/>
-          <w:numId w:val="2"/>
-        </w:numPr>
-      </w:pPr>
-      <w:r>
-        <w:rPr>
+        <w:spacing w:after="0" w:line="240" w:lineRule="auto"/>
+        <w:rPr>
+          <w:rFonts w:ascii="Times New Roman" w:eastAsia="Times New Roman" w:hAnsi="Times New Roman" w:cs="Times New Roman"/>
+          <w:kern w:val="0"/>
+          <w:sz w:val="24"/>
+          <w:szCs w:val="24"/>
+          <w:lang w:eastAsia="fr-FR"/>
+          <w14:ligatures w14:val="none"/>
+        </w:rPr>
+      </w:pPr>
+    </w:p>
+    <w:p>
+      <w:pPr>
+        <w:spacing w:before="100" w:beforeAutospacing="1" w:after="100" w:afterAutospacing="1" w:line="240" w:lineRule="auto"/>
+        <w:outlineLvl w:val="2"/>
+        <w:rPr>
+          <w:rFonts w:ascii="Times New Roman" w:eastAsia="Times New Roman" w:hAnsi="Times New Roman" w:cs="Times New Roman"/>
           <w:b/>
           <w:bCs/>
-        </w:rPr>
-        <w:t>Lancement</w:t>
-      </w:r>
+          <w:kern w:val="0"/>
+          <w:sz w:val="27"/>
+          <w:szCs w:val="27"/>
+          <w:lang w:eastAsia="fr-FR"/>
+          <w14:ligatures w14:val="none"/>
+        </w:rPr>
+      </w:pPr>
       <w:r>
-        <w:t xml:space="preserve"> : Envoyer une requête POST à la route /bae/appel/ avec un corps JSON comme :</w:t>
-      </w:r>
-    </w:p>
-    <w:p>
-      <w:pPr>
-        <w:ind w:left="708"/>
-      </w:pPr>
-      <w:r>
-        <w:t>{</w:t>
-      </w:r>
-    </w:p>
-    <w:p>
-      <w:pPr>
-        <w:ind w:left="708"/>
-      </w:pPr>
-      <w:r>
-        <w:t xml:space="preserve">  "uid": "04A3BC1D",</w:t>
-      </w:r>
-    </w:p>
-    <w:p>
-      <w:pPr>
-        <w:ind w:left="708"/>
-      </w:pPr>
-      <w:r>
-        <w:t xml:space="preserve">  "adresse_mac": "AA:BB:CC:DD:EE:FF"</w:t>
-      </w:r>
-    </w:p>
-    <w:p>
-      <w:pPr>
-        <w:ind w:left="708"/>
-      </w:pPr>
-      <w:r>
-        <w:t>}</w:t>
-      </w:r>
-    </w:p>
-    <w:p>
-      <w:pPr>
-        <w:numPr>
-          <w:ilvl w:val="0"/>
-          <w:numId w:val="3"/>
-        </w:numPr>
-      </w:pPr>
-      <w:r>
-        <w:rPr>
+        <w:rPr>
+          <w:rFonts w:ascii="Times New Roman" w:eastAsia="Times New Roman" w:hAnsi="Times New Roman" w:cs="Times New Roman"/>
           <w:b/>
           <w:bCs/>
-        </w:rPr>
-        <w:t>Observation</w:t>
-      </w:r>
-      <w:r>
-        <w:t xml:space="preserve"> : Comparer le code de réponse HTTP et les données retournées ou les erreurs</w:t>
-      </w:r>
-    </w:p>
-    <w:p/>
-    <w:p>
-      <w:pPr>
-        <w:rPr>
-          <w:b/>
-          <w:bCs/>
-        </w:rPr>
-      </w:pPr>
-      <w:r>
-        <w:rPr>
-          <w:b/>
-          <w:bCs/>
+          <w:kern w:val="0"/>
+          <w:sz w:val="27"/>
+          <w:szCs w:val="27"/>
+          <w:lang w:eastAsia="fr-FR"/>
+          <w14:ligatures w14:val="none"/>
         </w:rPr>
         <w:t>5 - Résultats attendus</w:t>
       </w:r>
@@ -271,11 +655,9 @@
         <w:tblLook w:val="04A0" w:firstRow="1" w:lastRow="0" w:firstColumn="1" w:lastColumn="0" w:noHBand="0" w:noVBand="1"/>
       </w:tblPr>
       <w:tblGrid>
-        <w:gridCol w:w="596"/>
-        <w:gridCol w:w="1806"/>
-        <w:gridCol w:w="2405"/>
-        <w:gridCol w:w="3142"/>
-        <w:gridCol w:w="1123"/>
+        <w:gridCol w:w="845"/>
+        <w:gridCol w:w="2666"/>
+        <w:gridCol w:w="1776"/>
       </w:tblGrid>
       <w:tr>
         <w:trPr>
@@ -290,15 +672,29 @@
           </w:tcPr>
           <w:p>
             <w:pPr>
-              <w:rPr>
+              <w:spacing w:after="0" w:line="240" w:lineRule="auto"/>
+              <w:jc w:val="center"/>
+              <w:rPr>
+                <w:rFonts w:ascii="Times New Roman" w:eastAsia="Times New Roman" w:hAnsi="Times New Roman" w:cs="Times New Roman"/>
                 <w:b/>
                 <w:bCs/>
+                <w:kern w:val="0"/>
+                <w:sz w:val="24"/>
+                <w:szCs w:val="24"/>
+                <w:lang w:eastAsia="fr-FR"/>
+                <w14:ligatures w14:val="none"/>
               </w:rPr>
             </w:pPr>
             <w:r>
               <w:rPr>
+                <w:rFonts w:ascii="Times New Roman" w:eastAsia="Times New Roman" w:hAnsi="Times New Roman" w:cs="Times New Roman"/>
                 <w:b/>
                 <w:bCs/>
+                <w:kern w:val="0"/>
+                <w:sz w:val="24"/>
+                <w:szCs w:val="24"/>
+                <w:lang w:eastAsia="fr-FR"/>
+                <w14:ligatures w14:val="none"/>
               </w:rPr>
               <w:t>N° Test</w:t>
             </w:r>
@@ -312,15 +708,29 @@
           </w:tcPr>
           <w:p>
             <w:pPr>
-              <w:rPr>
+              <w:spacing w:after="0" w:line="240" w:lineRule="auto"/>
+              <w:jc w:val="center"/>
+              <w:rPr>
+                <w:rFonts w:ascii="Times New Roman" w:eastAsia="Times New Roman" w:hAnsi="Times New Roman" w:cs="Times New Roman"/>
                 <w:b/>
                 <w:bCs/>
+                <w:kern w:val="0"/>
+                <w:sz w:val="24"/>
+                <w:szCs w:val="24"/>
+                <w:lang w:eastAsia="fr-FR"/>
+                <w14:ligatures w14:val="none"/>
               </w:rPr>
             </w:pPr>
             <w:r>
               <w:rPr>
+                <w:rFonts w:ascii="Times New Roman" w:eastAsia="Times New Roman" w:hAnsi="Times New Roman" w:cs="Times New Roman"/>
                 <w:b/>
                 <w:bCs/>
+                <w:kern w:val="0"/>
+                <w:sz w:val="24"/>
+                <w:szCs w:val="24"/>
+                <w:lang w:eastAsia="fr-FR"/>
+                <w14:ligatures w14:val="none"/>
               </w:rPr>
               <w:t>Condition</w:t>
             </w:r>
@@ -334,61 +744,31 @@
           </w:tcPr>
           <w:p>
             <w:pPr>
-              <w:rPr>
+              <w:spacing w:after="0" w:line="240" w:lineRule="auto"/>
+              <w:jc w:val="center"/>
+              <w:rPr>
+                <w:rFonts w:ascii="Times New Roman" w:eastAsia="Times New Roman" w:hAnsi="Times New Roman" w:cs="Times New Roman"/>
                 <w:b/>
                 <w:bCs/>
+                <w:kern w:val="0"/>
+                <w:sz w:val="24"/>
+                <w:szCs w:val="24"/>
+                <w:lang w:eastAsia="fr-FR"/>
+                <w14:ligatures w14:val="none"/>
               </w:rPr>
             </w:pPr>
             <w:r>
               <w:rPr>
+                <w:rFonts w:ascii="Times New Roman" w:eastAsia="Times New Roman" w:hAnsi="Times New Roman" w:cs="Times New Roman"/>
                 <w:b/>
                 <w:bCs/>
-              </w:rPr>
-              <w:t>BDD Préparée</w:t>
-            </w:r>
-          </w:p>
-        </w:tc>
-        <w:tc>
-          <w:tcPr>
-            <w:tcW w:w="0" w:type="auto"/>
-            <w:vAlign w:val="center"/>
-            <w:hideMark/>
-          </w:tcPr>
-          <w:p>
-            <w:pPr>
-              <w:rPr>
-                <w:b/>
-                <w:bCs/>
-              </w:rPr>
-            </w:pPr>
-            <w:r>
-              <w:rPr>
-                <w:b/>
-                <w:bCs/>
+                <w:kern w:val="0"/>
+                <w:sz w:val="24"/>
+                <w:szCs w:val="24"/>
+                <w:lang w:eastAsia="fr-FR"/>
+                <w14:ligatures w14:val="none"/>
               </w:rPr>
               <w:t>Résultat attendu</w:t>
-            </w:r>
-          </w:p>
-        </w:tc>
-        <w:tc>
-          <w:tcPr>
-            <w:tcW w:w="0" w:type="auto"/>
-            <w:vAlign w:val="center"/>
-            <w:hideMark/>
-          </w:tcPr>
-          <w:p>
-            <w:pPr>
-              <w:rPr>
-                <w:b/>
-                <w:bCs/>
-              </w:rPr>
-            </w:pPr>
-            <w:r>
-              <w:rPr>
-                <w:b/>
-                <w:bCs/>
-              </w:rPr>
-              <w:t>Statut attendu</w:t>
             </w:r>
           </w:p>
         </w:tc>
@@ -404,7 +784,26 @@
             <w:hideMark/>
           </w:tcPr>
           <w:p>
+            <w:pPr>
+              <w:spacing w:after="0" w:line="240" w:lineRule="auto"/>
+              <w:rPr>
+                <w:rFonts w:ascii="Times New Roman" w:eastAsia="Times New Roman" w:hAnsi="Times New Roman" w:cs="Times New Roman"/>
+                <w:kern w:val="0"/>
+                <w:sz w:val="24"/>
+                <w:szCs w:val="24"/>
+                <w:lang w:eastAsia="fr-FR"/>
+                <w14:ligatures w14:val="none"/>
+              </w:rPr>
+            </w:pPr>
             <w:r>
+              <w:rPr>
+                <w:rFonts w:ascii="Times New Roman" w:eastAsia="Times New Roman" w:hAnsi="Times New Roman" w:cs="Times New Roman"/>
+                <w:kern w:val="0"/>
+                <w:sz w:val="24"/>
+                <w:szCs w:val="24"/>
+                <w:lang w:eastAsia="fr-FR"/>
+                <w14:ligatures w14:val="none"/>
+              </w:rPr>
               <w:t>1</w:t>
             </w:r>
           </w:p>
@@ -416,7 +815,26 @@
             <w:hideMark/>
           </w:tcPr>
           <w:p>
+            <w:pPr>
+              <w:spacing w:after="0" w:line="240" w:lineRule="auto"/>
+              <w:rPr>
+                <w:rFonts w:ascii="Times New Roman" w:eastAsia="Times New Roman" w:hAnsi="Times New Roman" w:cs="Times New Roman"/>
+                <w:kern w:val="0"/>
+                <w:sz w:val="24"/>
+                <w:szCs w:val="24"/>
+                <w:lang w:eastAsia="fr-FR"/>
+                <w14:ligatures w14:val="none"/>
+              </w:rPr>
+            </w:pPr>
             <w:r>
+              <w:rPr>
+                <w:rFonts w:ascii="Times New Roman" w:eastAsia="Times New Roman" w:hAnsi="Times New Roman" w:cs="Times New Roman"/>
+                <w:kern w:val="0"/>
+                <w:sz w:val="24"/>
+                <w:szCs w:val="24"/>
+                <w:lang w:eastAsia="fr-FR"/>
+                <w14:ligatures w14:val="none"/>
+              </w:rPr>
               <w:t>MAC inconnue</w:t>
             </w:r>
           </w:p>
@@ -428,32 +846,27 @@
             <w:hideMark/>
           </w:tcPr>
           <w:p>
+            <w:pPr>
+              <w:spacing w:after="0" w:line="240" w:lineRule="auto"/>
+              <w:rPr>
+                <w:rFonts w:ascii="Times New Roman" w:eastAsia="Times New Roman" w:hAnsi="Times New Roman" w:cs="Times New Roman"/>
+                <w:kern w:val="0"/>
+                <w:sz w:val="24"/>
+                <w:szCs w:val="24"/>
+                <w:lang w:eastAsia="fr-FR"/>
+                <w14:ligatures w14:val="none"/>
+              </w:rPr>
+            </w:pPr>
             <w:r>
-              <w:t>Aucun équipement avec cette MAC</w:t>
-            </w:r>
-          </w:p>
-        </w:tc>
-        <w:tc>
-          <w:tcPr>
-            <w:tcW w:w="0" w:type="auto"/>
-            <w:vAlign w:val="center"/>
-            <w:hideMark/>
-          </w:tcPr>
-          <w:p>
-            <w:r>
-              <w:t>404 Équipement introuvable</w:t>
-            </w:r>
-          </w:p>
-        </w:tc>
-        <w:tc>
-          <w:tcPr>
-            <w:tcW w:w="0" w:type="auto"/>
-            <w:vAlign w:val="center"/>
-            <w:hideMark/>
-          </w:tcPr>
-          <w:p>
-            <w:r>
-              <w:t>Erreur</w:t>
+              <w:rPr>
+                <w:rFonts w:ascii="Times New Roman" w:eastAsia="Times New Roman" w:hAnsi="Times New Roman" w:cs="Times New Roman"/>
+                <w:kern w:val="0"/>
+                <w:sz w:val="24"/>
+                <w:szCs w:val="24"/>
+                <w:lang w:eastAsia="fr-FR"/>
+                <w14:ligatures w14:val="none"/>
+              </w:rPr>
+              <w:t>404</w:t>
             </w:r>
           </w:p>
         </w:tc>
@@ -469,8 +882,26 @@
             <w:hideMark/>
           </w:tcPr>
           <w:p>
+            <w:pPr>
+              <w:spacing w:after="0" w:line="240" w:lineRule="auto"/>
+              <w:rPr>
+                <w:rFonts w:ascii="Times New Roman" w:eastAsia="Times New Roman" w:hAnsi="Times New Roman" w:cs="Times New Roman"/>
+                <w:kern w:val="0"/>
+                <w:sz w:val="24"/>
+                <w:szCs w:val="24"/>
+                <w:lang w:eastAsia="fr-FR"/>
+                <w14:ligatures w14:val="none"/>
+              </w:rPr>
+            </w:pPr>
             <w:r>
-              <w:lastRenderedPageBreak/>
+              <w:rPr>
+                <w:rFonts w:ascii="Times New Roman" w:eastAsia="Times New Roman" w:hAnsi="Times New Roman" w:cs="Times New Roman"/>
+                <w:kern w:val="0"/>
+                <w:sz w:val="24"/>
+                <w:szCs w:val="24"/>
+                <w:lang w:eastAsia="fr-FR"/>
+                <w14:ligatures w14:val="none"/>
+              </w:rPr>
               <w:t>2</w:t>
             </w:r>
           </w:p>
@@ -482,8 +913,27 @@
             <w:hideMark/>
           </w:tcPr>
           <w:p>
+            <w:pPr>
+              <w:spacing w:after="0" w:line="240" w:lineRule="auto"/>
+              <w:rPr>
+                <w:rFonts w:ascii="Times New Roman" w:eastAsia="Times New Roman" w:hAnsi="Times New Roman" w:cs="Times New Roman"/>
+                <w:kern w:val="0"/>
+                <w:sz w:val="24"/>
+                <w:szCs w:val="24"/>
+                <w:lang w:eastAsia="fr-FR"/>
+                <w14:ligatures w14:val="none"/>
+              </w:rPr>
+            </w:pPr>
             <w:r>
-              <w:t>Equipement = PEA</w:t>
+              <w:rPr>
+                <w:rFonts w:ascii="Times New Roman" w:eastAsia="Times New Roman" w:hAnsi="Times New Roman" w:cs="Times New Roman"/>
+                <w:kern w:val="0"/>
+                <w:sz w:val="24"/>
+                <w:szCs w:val="24"/>
+                <w:lang w:eastAsia="fr-FR"/>
+                <w14:ligatures w14:val="none"/>
+              </w:rPr>
+              <w:t>Équipement = PEA</w:t>
             </w:r>
           </w:p>
         </w:tc>
@@ -494,32 +944,27 @@
             <w:hideMark/>
           </w:tcPr>
           <w:p>
+            <w:pPr>
+              <w:spacing w:after="0" w:line="240" w:lineRule="auto"/>
+              <w:rPr>
+                <w:rFonts w:ascii="Times New Roman" w:eastAsia="Times New Roman" w:hAnsi="Times New Roman" w:cs="Times New Roman"/>
+                <w:kern w:val="0"/>
+                <w:sz w:val="24"/>
+                <w:szCs w:val="24"/>
+                <w:lang w:eastAsia="fr-FR"/>
+                <w14:ligatures w14:val="none"/>
+              </w:rPr>
+            </w:pPr>
             <w:r>
-              <w:t>Équipement avec type = 'PEA'</w:t>
-            </w:r>
-          </w:p>
-        </w:tc>
-        <w:tc>
-          <w:tcPr>
-            <w:tcW w:w="0" w:type="auto"/>
-            <w:vAlign w:val="center"/>
-            <w:hideMark/>
-          </w:tcPr>
-          <w:p>
-            <w:r>
-              <w:t>400 Mauvaise requête : contacter un administrateur réseau</w:t>
-            </w:r>
-          </w:p>
-        </w:tc>
-        <w:tc>
-          <w:tcPr>
-            <w:tcW w:w="0" w:type="auto"/>
-            <w:vAlign w:val="center"/>
-            <w:hideMark/>
-          </w:tcPr>
-          <w:p>
-            <w:r>
-              <w:t>Erreur</w:t>
+              <w:rPr>
+                <w:rFonts w:ascii="Times New Roman" w:eastAsia="Times New Roman" w:hAnsi="Times New Roman" w:cs="Times New Roman"/>
+                <w:kern w:val="0"/>
+                <w:sz w:val="24"/>
+                <w:szCs w:val="24"/>
+                <w:lang w:eastAsia="fr-FR"/>
+                <w14:ligatures w14:val="none"/>
+              </w:rPr>
+              <w:t>400</w:t>
             </w:r>
           </w:p>
         </w:tc>
@@ -535,7 +980,26 @@
             <w:hideMark/>
           </w:tcPr>
           <w:p>
+            <w:pPr>
+              <w:spacing w:after="0" w:line="240" w:lineRule="auto"/>
+              <w:rPr>
+                <w:rFonts w:ascii="Times New Roman" w:eastAsia="Times New Roman" w:hAnsi="Times New Roman" w:cs="Times New Roman"/>
+                <w:kern w:val="0"/>
+                <w:sz w:val="24"/>
+                <w:szCs w:val="24"/>
+                <w:lang w:eastAsia="fr-FR"/>
+                <w14:ligatures w14:val="none"/>
+              </w:rPr>
+            </w:pPr>
             <w:r>
+              <w:rPr>
+                <w:rFonts w:ascii="Times New Roman" w:eastAsia="Times New Roman" w:hAnsi="Times New Roman" w:cs="Times New Roman"/>
+                <w:kern w:val="0"/>
+                <w:sz w:val="24"/>
+                <w:szCs w:val="24"/>
+                <w:lang w:eastAsia="fr-FR"/>
+                <w14:ligatures w14:val="none"/>
+              </w:rPr>
               <w:t>3</w:t>
             </w:r>
           </w:p>
@@ -547,7 +1011,26 @@
             <w:hideMark/>
           </w:tcPr>
           <w:p>
+            <w:pPr>
+              <w:spacing w:after="0" w:line="240" w:lineRule="auto"/>
+              <w:rPr>
+                <w:rFonts w:ascii="Times New Roman" w:eastAsia="Times New Roman" w:hAnsi="Times New Roman" w:cs="Times New Roman"/>
+                <w:kern w:val="0"/>
+                <w:sz w:val="24"/>
+                <w:szCs w:val="24"/>
+                <w:lang w:eastAsia="fr-FR"/>
+                <w14:ligatures w14:val="none"/>
+              </w:rPr>
+            </w:pPr>
             <w:r>
+              <w:rPr>
+                <w:rFonts w:ascii="Times New Roman" w:eastAsia="Times New Roman" w:hAnsi="Times New Roman" w:cs="Times New Roman"/>
+                <w:kern w:val="0"/>
+                <w:sz w:val="24"/>
+                <w:szCs w:val="24"/>
+                <w:lang w:eastAsia="fr-FR"/>
+                <w14:ligatures w14:val="none"/>
+              </w:rPr>
               <w:t>Badge inconnu</w:t>
             </w:r>
           </w:p>
@@ -559,32 +1042,27 @@
             <w:hideMark/>
           </w:tcPr>
           <w:p>
+            <w:pPr>
+              <w:spacing w:after="0" w:line="240" w:lineRule="auto"/>
+              <w:rPr>
+                <w:rFonts w:ascii="Times New Roman" w:eastAsia="Times New Roman" w:hAnsi="Times New Roman" w:cs="Times New Roman"/>
+                <w:kern w:val="0"/>
+                <w:sz w:val="24"/>
+                <w:szCs w:val="24"/>
+                <w:lang w:eastAsia="fr-FR"/>
+                <w14:ligatures w14:val="none"/>
+              </w:rPr>
+            </w:pPr>
             <w:r>
-              <w:t>Aucun badge avec l’UID</w:t>
-            </w:r>
-          </w:p>
-        </w:tc>
-        <w:tc>
-          <w:tcPr>
-            <w:tcW w:w="0" w:type="auto"/>
-            <w:vAlign w:val="center"/>
-            <w:hideMark/>
-          </w:tcPr>
-          <w:p>
-            <w:r>
-              <w:t>404 Badge inconnu ou non associé</w:t>
-            </w:r>
-          </w:p>
-        </w:tc>
-        <w:tc>
-          <w:tcPr>
-            <w:tcW w:w="0" w:type="auto"/>
-            <w:vAlign w:val="center"/>
-            <w:hideMark/>
-          </w:tcPr>
-          <w:p>
-            <w:r>
-              <w:t>Erreur</w:t>
+              <w:rPr>
+                <w:rFonts w:ascii="Times New Roman" w:eastAsia="Times New Roman" w:hAnsi="Times New Roman" w:cs="Times New Roman"/>
+                <w:kern w:val="0"/>
+                <w:sz w:val="24"/>
+                <w:szCs w:val="24"/>
+                <w:lang w:eastAsia="fr-FR"/>
+                <w14:ligatures w14:val="none"/>
+              </w:rPr>
+              <w:t>404</w:t>
             </w:r>
           </w:p>
         </w:tc>
@@ -600,7 +1078,26 @@
             <w:hideMark/>
           </w:tcPr>
           <w:p>
+            <w:pPr>
+              <w:spacing w:after="0" w:line="240" w:lineRule="auto"/>
+              <w:rPr>
+                <w:rFonts w:ascii="Times New Roman" w:eastAsia="Times New Roman" w:hAnsi="Times New Roman" w:cs="Times New Roman"/>
+                <w:kern w:val="0"/>
+                <w:sz w:val="24"/>
+                <w:szCs w:val="24"/>
+                <w:lang w:eastAsia="fr-FR"/>
+                <w14:ligatures w14:val="none"/>
+              </w:rPr>
+            </w:pPr>
             <w:r>
+              <w:rPr>
+                <w:rFonts w:ascii="Times New Roman" w:eastAsia="Times New Roman" w:hAnsi="Times New Roman" w:cs="Times New Roman"/>
+                <w:kern w:val="0"/>
+                <w:sz w:val="24"/>
+                <w:szCs w:val="24"/>
+                <w:lang w:eastAsia="fr-FR"/>
+                <w14:ligatures w14:val="none"/>
+              </w:rPr>
               <w:t>4</w:t>
             </w:r>
           </w:p>
@@ -612,7 +1109,26 @@
             <w:hideMark/>
           </w:tcPr>
           <w:p>
+            <w:pPr>
+              <w:spacing w:after="0" w:line="240" w:lineRule="auto"/>
+              <w:rPr>
+                <w:rFonts w:ascii="Times New Roman" w:eastAsia="Times New Roman" w:hAnsi="Times New Roman" w:cs="Times New Roman"/>
+                <w:kern w:val="0"/>
+                <w:sz w:val="24"/>
+                <w:szCs w:val="24"/>
+                <w:lang w:eastAsia="fr-FR"/>
+                <w14:ligatures w14:val="none"/>
+              </w:rPr>
+            </w:pPr>
             <w:r>
+              <w:rPr>
+                <w:rFonts w:ascii="Times New Roman" w:eastAsia="Times New Roman" w:hAnsi="Times New Roman" w:cs="Times New Roman"/>
+                <w:kern w:val="0"/>
+                <w:sz w:val="24"/>
+                <w:szCs w:val="24"/>
+                <w:lang w:eastAsia="fr-FR"/>
+                <w14:ligatures w14:val="none"/>
+              </w:rPr>
               <w:t>Badge non lié</w:t>
             </w:r>
           </w:p>
@@ -624,32 +1140,27 @@
             <w:hideMark/>
           </w:tcPr>
           <w:p>
+            <w:pPr>
+              <w:spacing w:after="0" w:line="240" w:lineRule="auto"/>
+              <w:rPr>
+                <w:rFonts w:ascii="Times New Roman" w:eastAsia="Times New Roman" w:hAnsi="Times New Roman" w:cs="Times New Roman"/>
+                <w:kern w:val="0"/>
+                <w:sz w:val="24"/>
+                <w:szCs w:val="24"/>
+                <w:lang w:eastAsia="fr-FR"/>
+                <w14:ligatures w14:val="none"/>
+              </w:rPr>
+            </w:pPr>
             <w:r>
-              <w:t>Badge trouvé, id_utilisateur = NULL</w:t>
-            </w:r>
-          </w:p>
-        </w:tc>
-        <w:tc>
-          <w:tcPr>
-            <w:tcW w:w="0" w:type="auto"/>
-            <w:vAlign w:val="center"/>
-            <w:hideMark/>
-          </w:tcPr>
-          <w:p>
-            <w:r>
-              <w:t>404 Badge inconnu ou non associé</w:t>
-            </w:r>
-          </w:p>
-        </w:tc>
-        <w:tc>
-          <w:tcPr>
-            <w:tcW w:w="0" w:type="auto"/>
-            <w:vAlign w:val="center"/>
-            <w:hideMark/>
-          </w:tcPr>
-          <w:p>
-            <w:r>
-              <w:t>Erreur</w:t>
+              <w:rPr>
+                <w:rFonts w:ascii="Times New Roman" w:eastAsia="Times New Roman" w:hAnsi="Times New Roman" w:cs="Times New Roman"/>
+                <w:kern w:val="0"/>
+                <w:sz w:val="24"/>
+                <w:szCs w:val="24"/>
+                <w:lang w:eastAsia="fr-FR"/>
+                <w14:ligatures w14:val="none"/>
+              </w:rPr>
+              <w:t>404</w:t>
             </w:r>
           </w:p>
         </w:tc>
@@ -665,7 +1176,26 @@
             <w:hideMark/>
           </w:tcPr>
           <w:p>
+            <w:pPr>
+              <w:spacing w:after="0" w:line="240" w:lineRule="auto"/>
+              <w:rPr>
+                <w:rFonts w:ascii="Times New Roman" w:eastAsia="Times New Roman" w:hAnsi="Times New Roman" w:cs="Times New Roman"/>
+                <w:kern w:val="0"/>
+                <w:sz w:val="24"/>
+                <w:szCs w:val="24"/>
+                <w:lang w:eastAsia="fr-FR"/>
+                <w14:ligatures w14:val="none"/>
+              </w:rPr>
+            </w:pPr>
             <w:r>
+              <w:rPr>
+                <w:rFonts w:ascii="Times New Roman" w:eastAsia="Times New Roman" w:hAnsi="Times New Roman" w:cs="Times New Roman"/>
+                <w:kern w:val="0"/>
+                <w:sz w:val="24"/>
+                <w:szCs w:val="24"/>
+                <w:lang w:eastAsia="fr-FR"/>
+                <w14:ligatures w14:val="none"/>
+              </w:rPr>
               <w:t>5</w:t>
             </w:r>
           </w:p>
@@ -677,7 +1207,26 @@
             <w:hideMark/>
           </w:tcPr>
           <w:p>
+            <w:pPr>
+              <w:spacing w:after="0" w:line="240" w:lineRule="auto"/>
+              <w:rPr>
+                <w:rFonts w:ascii="Times New Roman" w:eastAsia="Times New Roman" w:hAnsi="Times New Roman" w:cs="Times New Roman"/>
+                <w:kern w:val="0"/>
+                <w:sz w:val="24"/>
+                <w:szCs w:val="24"/>
+                <w:lang w:eastAsia="fr-FR"/>
+                <w14:ligatures w14:val="none"/>
+              </w:rPr>
+            </w:pPr>
             <w:r>
+              <w:rPr>
+                <w:rFonts w:ascii="Times New Roman" w:eastAsia="Times New Roman" w:hAnsi="Times New Roman" w:cs="Times New Roman"/>
+                <w:kern w:val="0"/>
+                <w:sz w:val="24"/>
+                <w:szCs w:val="24"/>
+                <w:lang w:eastAsia="fr-FR"/>
+                <w14:ligatures w14:val="none"/>
+              </w:rPr>
               <w:t>Badge désactivé</w:t>
             </w:r>
           </w:p>
@@ -689,32 +1238,27 @@
             <w:hideMark/>
           </w:tcPr>
           <w:p>
+            <w:pPr>
+              <w:spacing w:after="0" w:line="240" w:lineRule="auto"/>
+              <w:rPr>
+                <w:rFonts w:ascii="Times New Roman" w:eastAsia="Times New Roman" w:hAnsi="Times New Roman" w:cs="Times New Roman"/>
+                <w:kern w:val="0"/>
+                <w:sz w:val="24"/>
+                <w:szCs w:val="24"/>
+                <w:lang w:eastAsia="fr-FR"/>
+                <w14:ligatures w14:val="none"/>
+              </w:rPr>
+            </w:pPr>
             <w:r>
-              <w:t>Badge.actif = False</w:t>
-            </w:r>
-          </w:p>
-        </w:tc>
-        <w:tc>
-          <w:tcPr>
-            <w:tcW w:w="0" w:type="auto"/>
-            <w:vAlign w:val="center"/>
-            <w:hideMark/>
-          </w:tcPr>
-          <w:p>
-            <w:r>
-              <w:t>403 Accès refusé : Veuillez rapporter le badge</w:t>
-            </w:r>
-          </w:p>
-        </w:tc>
-        <w:tc>
-          <w:tcPr>
-            <w:tcW w:w="0" w:type="auto"/>
-            <w:vAlign w:val="center"/>
-            <w:hideMark/>
-          </w:tcPr>
-          <w:p>
-            <w:r>
-              <w:t>Erreur</w:t>
+              <w:rPr>
+                <w:rFonts w:ascii="Times New Roman" w:eastAsia="Times New Roman" w:hAnsi="Times New Roman" w:cs="Times New Roman"/>
+                <w:kern w:val="0"/>
+                <w:sz w:val="24"/>
+                <w:szCs w:val="24"/>
+                <w:lang w:eastAsia="fr-FR"/>
+                <w14:ligatures w14:val="none"/>
+              </w:rPr>
+              <w:t>403</w:t>
             </w:r>
           </w:p>
         </w:tc>
@@ -730,7 +1274,26 @@
             <w:hideMark/>
           </w:tcPr>
           <w:p>
+            <w:pPr>
+              <w:spacing w:after="0" w:line="240" w:lineRule="auto"/>
+              <w:rPr>
+                <w:rFonts w:ascii="Times New Roman" w:eastAsia="Times New Roman" w:hAnsi="Times New Roman" w:cs="Times New Roman"/>
+                <w:kern w:val="0"/>
+                <w:sz w:val="24"/>
+                <w:szCs w:val="24"/>
+                <w:lang w:eastAsia="fr-FR"/>
+                <w14:ligatures w14:val="none"/>
+              </w:rPr>
+            </w:pPr>
             <w:r>
+              <w:rPr>
+                <w:rFonts w:ascii="Times New Roman" w:eastAsia="Times New Roman" w:hAnsi="Times New Roman" w:cs="Times New Roman"/>
+                <w:kern w:val="0"/>
+                <w:sz w:val="24"/>
+                <w:szCs w:val="24"/>
+                <w:lang w:eastAsia="fr-FR"/>
+                <w14:ligatures w14:val="none"/>
+              </w:rPr>
               <w:t>6</w:t>
             </w:r>
           </w:p>
@@ -742,7 +1305,26 @@
             <w:hideMark/>
           </w:tcPr>
           <w:p>
+            <w:pPr>
+              <w:spacing w:after="0" w:line="240" w:lineRule="auto"/>
+              <w:rPr>
+                <w:rFonts w:ascii="Times New Roman" w:eastAsia="Times New Roman" w:hAnsi="Times New Roman" w:cs="Times New Roman"/>
+                <w:kern w:val="0"/>
+                <w:sz w:val="24"/>
+                <w:szCs w:val="24"/>
+                <w:lang w:eastAsia="fr-FR"/>
+                <w14:ligatures w14:val="none"/>
+              </w:rPr>
+            </w:pPr>
             <w:r>
+              <w:rPr>
+                <w:rFonts w:ascii="Times New Roman" w:eastAsia="Times New Roman" w:hAnsi="Times New Roman" w:cs="Times New Roman"/>
+                <w:kern w:val="0"/>
+                <w:sz w:val="24"/>
+                <w:szCs w:val="24"/>
+                <w:lang w:eastAsia="fr-FR"/>
+                <w14:ligatures w14:val="none"/>
+              </w:rPr>
               <w:t>Utilisateur introuvable</w:t>
             </w:r>
           </w:p>
@@ -754,32 +1336,27 @@
             <w:hideMark/>
           </w:tcPr>
           <w:p>
+            <w:pPr>
+              <w:spacing w:after="0" w:line="240" w:lineRule="auto"/>
+              <w:rPr>
+                <w:rFonts w:ascii="Times New Roman" w:eastAsia="Times New Roman" w:hAnsi="Times New Roman" w:cs="Times New Roman"/>
+                <w:kern w:val="0"/>
+                <w:sz w:val="24"/>
+                <w:szCs w:val="24"/>
+                <w:lang w:eastAsia="fr-FR"/>
+                <w14:ligatures w14:val="none"/>
+              </w:rPr>
+            </w:pPr>
             <w:r>
-              <w:t>id_utilisateur inexistant</w:t>
-            </w:r>
-          </w:p>
-        </w:tc>
-        <w:tc>
-          <w:tcPr>
-            <w:tcW w:w="0" w:type="auto"/>
-            <w:vAlign w:val="center"/>
-            <w:hideMark/>
-          </w:tcPr>
-          <w:p>
-            <w:r>
-              <w:t>404 Utilisateur inconnu</w:t>
-            </w:r>
-          </w:p>
-        </w:tc>
-        <w:tc>
-          <w:tcPr>
-            <w:tcW w:w="0" w:type="auto"/>
-            <w:vAlign w:val="center"/>
-            <w:hideMark/>
-          </w:tcPr>
-          <w:p>
-            <w:r>
-              <w:t>Erreur</w:t>
+              <w:rPr>
+                <w:rFonts w:ascii="Times New Roman" w:eastAsia="Times New Roman" w:hAnsi="Times New Roman" w:cs="Times New Roman"/>
+                <w:kern w:val="0"/>
+                <w:sz w:val="24"/>
+                <w:szCs w:val="24"/>
+                <w:lang w:eastAsia="fr-FR"/>
+                <w14:ligatures w14:val="none"/>
+              </w:rPr>
+              <w:t>404</w:t>
             </w:r>
           </w:p>
         </w:tc>
@@ -795,7 +1372,26 @@
             <w:hideMark/>
           </w:tcPr>
           <w:p>
+            <w:pPr>
+              <w:spacing w:after="0" w:line="240" w:lineRule="auto"/>
+              <w:rPr>
+                <w:rFonts w:ascii="Times New Roman" w:eastAsia="Times New Roman" w:hAnsi="Times New Roman" w:cs="Times New Roman"/>
+                <w:kern w:val="0"/>
+                <w:sz w:val="24"/>
+                <w:szCs w:val="24"/>
+                <w:lang w:eastAsia="fr-FR"/>
+                <w14:ligatures w14:val="none"/>
+              </w:rPr>
+            </w:pPr>
             <w:r>
+              <w:rPr>
+                <w:rFonts w:ascii="Times New Roman" w:eastAsia="Times New Roman" w:hAnsi="Times New Roman" w:cs="Times New Roman"/>
+                <w:kern w:val="0"/>
+                <w:sz w:val="24"/>
+                <w:szCs w:val="24"/>
+                <w:lang w:eastAsia="fr-FR"/>
+                <w14:ligatures w14:val="none"/>
+              </w:rPr>
               <w:t>7</w:t>
             </w:r>
           </w:p>
@@ -807,8 +1403,27 @@
             <w:hideMark/>
           </w:tcPr>
           <w:p>
+            <w:pPr>
+              <w:spacing w:after="0" w:line="240" w:lineRule="auto"/>
+              <w:rPr>
+                <w:rFonts w:ascii="Times New Roman" w:eastAsia="Times New Roman" w:hAnsi="Times New Roman" w:cs="Times New Roman"/>
+                <w:kern w:val="0"/>
+                <w:sz w:val="24"/>
+                <w:szCs w:val="24"/>
+                <w:lang w:eastAsia="fr-FR"/>
+                <w14:ligatures w14:val="none"/>
+              </w:rPr>
+            </w:pPr>
             <w:r>
-              <w:t>Equipement sans salle</w:t>
+              <w:rPr>
+                <w:rFonts w:ascii="Times New Roman" w:eastAsia="Times New Roman" w:hAnsi="Times New Roman" w:cs="Times New Roman"/>
+                <w:kern w:val="0"/>
+                <w:sz w:val="24"/>
+                <w:szCs w:val="24"/>
+                <w:lang w:eastAsia="fr-FR"/>
+                <w14:ligatures w14:val="none"/>
+              </w:rPr>
+              <w:t>Équipement sans salle</w:t>
             </w:r>
           </w:p>
         </w:tc>
@@ -819,32 +1434,27 @@
             <w:hideMark/>
           </w:tcPr>
           <w:p>
+            <w:pPr>
+              <w:spacing w:after="0" w:line="240" w:lineRule="auto"/>
+              <w:rPr>
+                <w:rFonts w:ascii="Times New Roman" w:eastAsia="Times New Roman" w:hAnsi="Times New Roman" w:cs="Times New Roman"/>
+                <w:kern w:val="0"/>
+                <w:sz w:val="24"/>
+                <w:szCs w:val="24"/>
+                <w:lang w:eastAsia="fr-FR"/>
+                <w14:ligatures w14:val="none"/>
+              </w:rPr>
+            </w:pPr>
             <w:r>
-              <w:t>id_salle = NULL</w:t>
-            </w:r>
-          </w:p>
-        </w:tc>
-        <w:tc>
-          <w:tcPr>
-            <w:tcW w:w="0" w:type="auto"/>
-            <w:vAlign w:val="center"/>
-            <w:hideMark/>
-          </w:tcPr>
-          <w:p>
-            <w:r>
-              <w:t>404 Salle non trouvée</w:t>
-            </w:r>
-          </w:p>
-        </w:tc>
-        <w:tc>
-          <w:tcPr>
-            <w:tcW w:w="0" w:type="auto"/>
-            <w:vAlign w:val="center"/>
-            <w:hideMark/>
-          </w:tcPr>
-          <w:p>
-            <w:r>
-              <w:t>Erreur</w:t>
+              <w:rPr>
+                <w:rFonts w:ascii="Times New Roman" w:eastAsia="Times New Roman" w:hAnsi="Times New Roman" w:cs="Times New Roman"/>
+                <w:kern w:val="0"/>
+                <w:sz w:val="24"/>
+                <w:szCs w:val="24"/>
+                <w:lang w:eastAsia="fr-FR"/>
+                <w14:ligatures w14:val="none"/>
+              </w:rPr>
+              <w:t>404</w:t>
             </w:r>
           </w:p>
         </w:tc>
@@ -860,7 +1470,26 @@
             <w:hideMark/>
           </w:tcPr>
           <w:p>
+            <w:pPr>
+              <w:spacing w:after="0" w:line="240" w:lineRule="auto"/>
+              <w:rPr>
+                <w:rFonts w:ascii="Times New Roman" w:eastAsia="Times New Roman" w:hAnsi="Times New Roman" w:cs="Times New Roman"/>
+                <w:kern w:val="0"/>
+                <w:sz w:val="24"/>
+                <w:szCs w:val="24"/>
+                <w:lang w:eastAsia="fr-FR"/>
+                <w14:ligatures w14:val="none"/>
+              </w:rPr>
+            </w:pPr>
             <w:r>
+              <w:rPr>
+                <w:rFonts w:ascii="Times New Roman" w:eastAsia="Times New Roman" w:hAnsi="Times New Roman" w:cs="Times New Roman"/>
+                <w:kern w:val="0"/>
+                <w:sz w:val="24"/>
+                <w:szCs w:val="24"/>
+                <w:lang w:eastAsia="fr-FR"/>
+                <w14:ligatures w14:val="none"/>
+              </w:rPr>
               <w:t>8</w:t>
             </w:r>
           </w:p>
@@ -872,7 +1501,26 @@
             <w:hideMark/>
           </w:tcPr>
           <w:p>
+            <w:pPr>
+              <w:spacing w:after="0" w:line="240" w:lineRule="auto"/>
+              <w:rPr>
+                <w:rFonts w:ascii="Times New Roman" w:eastAsia="Times New Roman" w:hAnsi="Times New Roman" w:cs="Times New Roman"/>
+                <w:kern w:val="0"/>
+                <w:sz w:val="24"/>
+                <w:szCs w:val="24"/>
+                <w:lang w:eastAsia="fr-FR"/>
+                <w14:ligatures w14:val="none"/>
+              </w:rPr>
+            </w:pPr>
             <w:r>
+              <w:rPr>
+                <w:rFonts w:ascii="Times New Roman" w:eastAsia="Times New Roman" w:hAnsi="Times New Roman" w:cs="Times New Roman"/>
+                <w:kern w:val="0"/>
+                <w:sz w:val="24"/>
+                <w:szCs w:val="24"/>
+                <w:lang w:eastAsia="fr-FR"/>
+                <w14:ligatures w14:val="none"/>
+              </w:rPr>
               <w:t>Utilisateur ≠ Élève</w:t>
             </w:r>
           </w:p>
@@ -884,32 +1532,27 @@
             <w:hideMark/>
           </w:tcPr>
           <w:p>
+            <w:pPr>
+              <w:spacing w:after="0" w:line="240" w:lineRule="auto"/>
+              <w:rPr>
+                <w:rFonts w:ascii="Times New Roman" w:eastAsia="Times New Roman" w:hAnsi="Times New Roman" w:cs="Times New Roman"/>
+                <w:kern w:val="0"/>
+                <w:sz w:val="24"/>
+                <w:szCs w:val="24"/>
+                <w:lang w:eastAsia="fr-FR"/>
+                <w14:ligatures w14:val="none"/>
+              </w:rPr>
+            </w:pPr>
             <w:r>
-              <w:t>utilisateur.role ≠ "Eleve"</w:t>
-            </w:r>
-          </w:p>
-        </w:tc>
-        <w:tc>
-          <w:tcPr>
-            <w:tcW w:w="0" w:type="auto"/>
-            <w:vAlign w:val="center"/>
-            <w:hideMark/>
-          </w:tcPr>
-          <w:p>
-            <w:r>
-              <w:t>403 Borne d'Absence étudiant</w:t>
-            </w:r>
-          </w:p>
-        </w:tc>
-        <w:tc>
-          <w:tcPr>
-            <w:tcW w:w="0" w:type="auto"/>
-            <w:vAlign w:val="center"/>
-            <w:hideMark/>
-          </w:tcPr>
-          <w:p>
-            <w:r>
-              <w:t>Erreur</w:t>
+              <w:rPr>
+                <w:rFonts w:ascii="Times New Roman" w:eastAsia="Times New Roman" w:hAnsi="Times New Roman" w:cs="Times New Roman"/>
+                <w:kern w:val="0"/>
+                <w:sz w:val="24"/>
+                <w:szCs w:val="24"/>
+                <w:lang w:eastAsia="fr-FR"/>
+                <w14:ligatures w14:val="none"/>
+              </w:rPr>
+              <w:t>403</w:t>
             </w:r>
           </w:p>
         </w:tc>
@@ -925,7 +1568,27 @@
             <w:hideMark/>
           </w:tcPr>
           <w:p>
+            <w:pPr>
+              <w:spacing w:after="0" w:line="240" w:lineRule="auto"/>
+              <w:rPr>
+                <w:rFonts w:ascii="Times New Roman" w:eastAsia="Times New Roman" w:hAnsi="Times New Roman" w:cs="Times New Roman"/>
+                <w:kern w:val="0"/>
+                <w:sz w:val="24"/>
+                <w:szCs w:val="24"/>
+                <w:lang w:eastAsia="fr-FR"/>
+                <w14:ligatures w14:val="none"/>
+              </w:rPr>
+            </w:pPr>
             <w:r>
+              <w:rPr>
+                <w:rFonts w:ascii="Times New Roman" w:eastAsia="Times New Roman" w:hAnsi="Times New Roman" w:cs="Times New Roman"/>
+                <w:kern w:val="0"/>
+                <w:sz w:val="24"/>
+                <w:szCs w:val="24"/>
+                <w:lang w:eastAsia="fr-FR"/>
+                <w14:ligatures w14:val="none"/>
+              </w:rPr>
+              <w:lastRenderedPageBreak/>
               <w:t>9</w:t>
             </w:r>
           </w:p>
@@ -937,7 +1600,26 @@
             <w:hideMark/>
           </w:tcPr>
           <w:p>
+            <w:pPr>
+              <w:spacing w:after="0" w:line="240" w:lineRule="auto"/>
+              <w:rPr>
+                <w:rFonts w:ascii="Times New Roman" w:eastAsia="Times New Roman" w:hAnsi="Times New Roman" w:cs="Times New Roman"/>
+                <w:kern w:val="0"/>
+                <w:sz w:val="24"/>
+                <w:szCs w:val="24"/>
+                <w:lang w:eastAsia="fr-FR"/>
+                <w14:ligatures w14:val="none"/>
+              </w:rPr>
+            </w:pPr>
             <w:r>
+              <w:rPr>
+                <w:rFonts w:ascii="Times New Roman" w:eastAsia="Times New Roman" w:hAnsi="Times New Roman" w:cs="Times New Roman"/>
+                <w:kern w:val="0"/>
+                <w:sz w:val="24"/>
+                <w:szCs w:val="24"/>
+                <w:lang w:eastAsia="fr-FR"/>
+                <w14:ligatures w14:val="none"/>
+              </w:rPr>
               <w:t>Pas de cours en ce moment</w:t>
             </w:r>
           </w:p>
@@ -949,32 +1631,27 @@
             <w:hideMark/>
           </w:tcPr>
           <w:p>
+            <w:pPr>
+              <w:spacing w:after="0" w:line="240" w:lineRule="auto"/>
+              <w:rPr>
+                <w:rFonts w:ascii="Times New Roman" w:eastAsia="Times New Roman" w:hAnsi="Times New Roman" w:cs="Times New Roman"/>
+                <w:kern w:val="0"/>
+                <w:sz w:val="24"/>
+                <w:szCs w:val="24"/>
+                <w:lang w:eastAsia="fr-FR"/>
+                <w14:ligatures w14:val="none"/>
+              </w:rPr>
+            </w:pPr>
             <w:r>
-              <w:t>Aucun cours actif dans EDTUtilisateur</w:t>
-            </w:r>
-          </w:p>
-        </w:tc>
-        <w:tc>
-          <w:tcPr>
-            <w:tcW w:w="0" w:type="auto"/>
-            <w:vAlign w:val="center"/>
-            <w:hideMark/>
-          </w:tcPr>
-          <w:p>
-            <w:r>
-              <w:t>403 Tu n’as pas cours en ce moment</w:t>
-            </w:r>
-          </w:p>
-        </w:tc>
-        <w:tc>
-          <w:tcPr>
-            <w:tcW w:w="0" w:type="auto"/>
-            <w:vAlign w:val="center"/>
-            <w:hideMark/>
-          </w:tcPr>
-          <w:p>
-            <w:r>
-              <w:t>Erreur</w:t>
+              <w:rPr>
+                <w:rFonts w:ascii="Times New Roman" w:eastAsia="Times New Roman" w:hAnsi="Times New Roman" w:cs="Times New Roman"/>
+                <w:kern w:val="0"/>
+                <w:sz w:val="24"/>
+                <w:szCs w:val="24"/>
+                <w:lang w:eastAsia="fr-FR"/>
+                <w14:ligatures w14:val="none"/>
+              </w:rPr>
+              <w:t>403</w:t>
             </w:r>
           </w:p>
         </w:tc>
@@ -990,7 +1667,26 @@
             <w:hideMark/>
           </w:tcPr>
           <w:p>
+            <w:pPr>
+              <w:spacing w:after="0" w:line="240" w:lineRule="auto"/>
+              <w:rPr>
+                <w:rFonts w:ascii="Times New Roman" w:eastAsia="Times New Roman" w:hAnsi="Times New Roman" w:cs="Times New Roman"/>
+                <w:kern w:val="0"/>
+                <w:sz w:val="24"/>
+                <w:szCs w:val="24"/>
+                <w:lang w:eastAsia="fr-FR"/>
+                <w14:ligatures w14:val="none"/>
+              </w:rPr>
+            </w:pPr>
             <w:r>
+              <w:rPr>
+                <w:rFonts w:ascii="Times New Roman" w:eastAsia="Times New Roman" w:hAnsi="Times New Roman" w:cs="Times New Roman"/>
+                <w:kern w:val="0"/>
+                <w:sz w:val="24"/>
+                <w:szCs w:val="24"/>
+                <w:lang w:eastAsia="fr-FR"/>
+                <w14:ligatures w14:val="none"/>
+              </w:rPr>
               <w:t>10</w:t>
             </w:r>
           </w:p>
@@ -1002,7 +1698,26 @@
             <w:hideMark/>
           </w:tcPr>
           <w:p>
+            <w:pPr>
+              <w:spacing w:after="0" w:line="240" w:lineRule="auto"/>
+              <w:rPr>
+                <w:rFonts w:ascii="Times New Roman" w:eastAsia="Times New Roman" w:hAnsi="Times New Roman" w:cs="Times New Roman"/>
+                <w:kern w:val="0"/>
+                <w:sz w:val="24"/>
+                <w:szCs w:val="24"/>
+                <w:lang w:eastAsia="fr-FR"/>
+                <w14:ligatures w14:val="none"/>
+              </w:rPr>
+            </w:pPr>
             <w:r>
+              <w:rPr>
+                <w:rFonts w:ascii="Times New Roman" w:eastAsia="Times New Roman" w:hAnsi="Times New Roman" w:cs="Times New Roman"/>
+                <w:kern w:val="0"/>
+                <w:sz w:val="24"/>
+                <w:szCs w:val="24"/>
+                <w:lang w:eastAsia="fr-FR"/>
+                <w14:ligatures w14:val="none"/>
+              </w:rPr>
               <w:t>Cours dans autre salle</w:t>
             </w:r>
           </w:p>
@@ -1014,32 +1729,27 @@
             <w:hideMark/>
           </w:tcPr>
           <w:p>
+            <w:pPr>
+              <w:spacing w:after="0" w:line="240" w:lineRule="auto"/>
+              <w:rPr>
+                <w:rFonts w:ascii="Times New Roman" w:eastAsia="Times New Roman" w:hAnsi="Times New Roman" w:cs="Times New Roman"/>
+                <w:kern w:val="0"/>
+                <w:sz w:val="24"/>
+                <w:szCs w:val="24"/>
+                <w:lang w:eastAsia="fr-FR"/>
+                <w14:ligatures w14:val="none"/>
+              </w:rPr>
+            </w:pPr>
             <w:r>
-              <w:t>Cours actif dans une autre salle</w:t>
-            </w:r>
-          </w:p>
-        </w:tc>
-        <w:tc>
-          <w:tcPr>
-            <w:tcW w:w="0" w:type="auto"/>
-            <w:vAlign w:val="center"/>
-            <w:hideMark/>
-          </w:tcPr>
-          <w:p>
-            <w:r>
-              <w:t>403 Tu n’as pas cours dans cette salle, mais en B123</w:t>
-            </w:r>
-          </w:p>
-        </w:tc>
-        <w:tc>
-          <w:tcPr>
-            <w:tcW w:w="0" w:type="auto"/>
-            <w:vAlign w:val="center"/>
-            <w:hideMark/>
-          </w:tcPr>
-          <w:p>
-            <w:r>
-              <w:t>Erreur</w:t>
+              <w:rPr>
+                <w:rFonts w:ascii="Times New Roman" w:eastAsia="Times New Roman" w:hAnsi="Times New Roman" w:cs="Times New Roman"/>
+                <w:kern w:val="0"/>
+                <w:sz w:val="24"/>
+                <w:szCs w:val="24"/>
+                <w:lang w:eastAsia="fr-FR"/>
+                <w14:ligatures w14:val="none"/>
+              </w:rPr>
+              <w:t>403</w:t>
             </w:r>
           </w:p>
         </w:tc>
@@ -1055,7 +1765,26 @@
             <w:hideMark/>
           </w:tcPr>
           <w:p>
+            <w:pPr>
+              <w:spacing w:after="0" w:line="240" w:lineRule="auto"/>
+              <w:rPr>
+                <w:rFonts w:ascii="Times New Roman" w:eastAsia="Times New Roman" w:hAnsi="Times New Roman" w:cs="Times New Roman"/>
+                <w:kern w:val="0"/>
+                <w:sz w:val="24"/>
+                <w:szCs w:val="24"/>
+                <w:lang w:eastAsia="fr-FR"/>
+                <w14:ligatures w14:val="none"/>
+              </w:rPr>
+            </w:pPr>
             <w:r>
+              <w:rPr>
+                <w:rFonts w:ascii="Times New Roman" w:eastAsia="Times New Roman" w:hAnsi="Times New Roman" w:cs="Times New Roman"/>
+                <w:kern w:val="0"/>
+                <w:sz w:val="24"/>
+                <w:szCs w:val="24"/>
+                <w:lang w:eastAsia="fr-FR"/>
+                <w14:ligatures w14:val="none"/>
+              </w:rPr>
               <w:t>11</w:t>
             </w:r>
           </w:p>
@@ -1067,7 +1796,26 @@
             <w:hideMark/>
           </w:tcPr>
           <w:p>
+            <w:pPr>
+              <w:spacing w:after="0" w:line="240" w:lineRule="auto"/>
+              <w:rPr>
+                <w:rFonts w:ascii="Times New Roman" w:eastAsia="Times New Roman" w:hAnsi="Times New Roman" w:cs="Times New Roman"/>
+                <w:kern w:val="0"/>
+                <w:sz w:val="24"/>
+                <w:szCs w:val="24"/>
+                <w:lang w:eastAsia="fr-FR"/>
+                <w14:ligatures w14:val="none"/>
+              </w:rPr>
+            </w:pPr>
             <w:r>
+              <w:rPr>
+                <w:rFonts w:ascii="Times New Roman" w:eastAsia="Times New Roman" w:hAnsi="Times New Roman" w:cs="Times New Roman"/>
+                <w:kern w:val="0"/>
+                <w:sz w:val="24"/>
+                <w:szCs w:val="24"/>
+                <w:lang w:eastAsia="fr-FR"/>
+                <w14:ligatures w14:val="none"/>
+              </w:rPr>
               <w:t>Présence OK, pas de retard</w:t>
             </w:r>
           </w:p>
@@ -1079,32 +1827,27 @@
             <w:hideMark/>
           </w:tcPr>
           <w:p>
+            <w:pPr>
+              <w:spacing w:after="0" w:line="240" w:lineRule="auto"/>
+              <w:rPr>
+                <w:rFonts w:ascii="Times New Roman" w:eastAsia="Times New Roman" w:hAnsi="Times New Roman" w:cs="Times New Roman"/>
+                <w:kern w:val="0"/>
+                <w:sz w:val="24"/>
+                <w:szCs w:val="24"/>
+                <w:lang w:eastAsia="fr-FR"/>
+                <w14:ligatures w14:val="none"/>
+              </w:rPr>
+            </w:pPr>
             <w:r>
-              <w:t>Présence enregistrée, heure avant limite</w:t>
-            </w:r>
-          </w:p>
-        </w:tc>
-        <w:tc>
-          <w:tcPr>
-            <w:tcW w:w="0" w:type="auto"/>
-            <w:vAlign w:val="center"/>
-            <w:hideMark/>
-          </w:tcPr>
-          <w:p>
-            <w:r>
-              <w:t>200 Données utilisateur (nom, prénom, classe)</w:t>
-            </w:r>
-          </w:p>
-        </w:tc>
-        <w:tc>
-          <w:tcPr>
-            <w:tcW w:w="0" w:type="auto"/>
-            <w:vAlign w:val="center"/>
-            <w:hideMark/>
-          </w:tcPr>
-          <w:p>
-            <w:r>
-              <w:t>Succès</w:t>
+              <w:rPr>
+                <w:rFonts w:ascii="Times New Roman" w:eastAsia="Times New Roman" w:hAnsi="Times New Roman" w:cs="Times New Roman"/>
+                <w:kern w:val="0"/>
+                <w:sz w:val="24"/>
+                <w:szCs w:val="24"/>
+                <w:lang w:eastAsia="fr-FR"/>
+                <w14:ligatures w14:val="none"/>
+              </w:rPr>
+              <w:t>200</w:t>
             </w:r>
           </w:p>
         </w:tc>
@@ -1120,7 +1863,26 @@
             <w:hideMark/>
           </w:tcPr>
           <w:p>
+            <w:pPr>
+              <w:spacing w:after="0" w:line="240" w:lineRule="auto"/>
+              <w:rPr>
+                <w:rFonts w:ascii="Times New Roman" w:eastAsia="Times New Roman" w:hAnsi="Times New Roman" w:cs="Times New Roman"/>
+                <w:kern w:val="0"/>
+                <w:sz w:val="24"/>
+                <w:szCs w:val="24"/>
+                <w:lang w:eastAsia="fr-FR"/>
+                <w14:ligatures w14:val="none"/>
+              </w:rPr>
+            </w:pPr>
             <w:r>
+              <w:rPr>
+                <w:rFonts w:ascii="Times New Roman" w:eastAsia="Times New Roman" w:hAnsi="Times New Roman" w:cs="Times New Roman"/>
+                <w:kern w:val="0"/>
+                <w:sz w:val="24"/>
+                <w:szCs w:val="24"/>
+                <w:lang w:eastAsia="fr-FR"/>
+                <w14:ligatures w14:val="none"/>
+              </w:rPr>
               <w:t>12</w:t>
             </w:r>
           </w:p>
@@ -1132,7 +1894,26 @@
             <w:hideMark/>
           </w:tcPr>
           <w:p>
+            <w:pPr>
+              <w:spacing w:after="0" w:line="240" w:lineRule="auto"/>
+              <w:rPr>
+                <w:rFonts w:ascii="Times New Roman" w:eastAsia="Times New Roman" w:hAnsi="Times New Roman" w:cs="Times New Roman"/>
+                <w:kern w:val="0"/>
+                <w:sz w:val="24"/>
+                <w:szCs w:val="24"/>
+                <w:lang w:eastAsia="fr-FR"/>
+                <w14:ligatures w14:val="none"/>
+              </w:rPr>
+            </w:pPr>
             <w:r>
+              <w:rPr>
+                <w:rFonts w:ascii="Times New Roman" w:eastAsia="Times New Roman" w:hAnsi="Times New Roman" w:cs="Times New Roman"/>
+                <w:kern w:val="0"/>
+                <w:sz w:val="24"/>
+                <w:szCs w:val="24"/>
+                <w:lang w:eastAsia="fr-FR"/>
+                <w14:ligatures w14:val="none"/>
+              </w:rPr>
               <w:t>Présence OK avec retard</w:t>
             </w:r>
           </w:p>
@@ -1144,32 +1925,27 @@
             <w:hideMark/>
           </w:tcPr>
           <w:p>
+            <w:pPr>
+              <w:spacing w:after="0" w:line="240" w:lineRule="auto"/>
+              <w:rPr>
+                <w:rFonts w:ascii="Times New Roman" w:eastAsia="Times New Roman" w:hAnsi="Times New Roman" w:cs="Times New Roman"/>
+                <w:kern w:val="0"/>
+                <w:sz w:val="24"/>
+                <w:szCs w:val="24"/>
+                <w:lang w:eastAsia="fr-FR"/>
+                <w14:ligatures w14:val="none"/>
+              </w:rPr>
+            </w:pPr>
             <w:r>
-              <w:t>Présence enregistrée, heure &gt; +5 min</w:t>
-            </w:r>
-          </w:p>
-        </w:tc>
-        <w:tc>
-          <w:tcPr>
-            <w:tcW w:w="0" w:type="auto"/>
-            <w:vAlign w:val="center"/>
-            <w:hideMark/>
-          </w:tcPr>
-          <w:p>
-            <w:r>
-              <w:t>200 + ajout d’un Retard en BDD</w:t>
-            </w:r>
-          </w:p>
-        </w:tc>
-        <w:tc>
-          <w:tcPr>
-            <w:tcW w:w="0" w:type="auto"/>
-            <w:vAlign w:val="center"/>
-            <w:hideMark/>
-          </w:tcPr>
-          <w:p>
-            <w:r>
-              <w:t>Succès</w:t>
+              <w:rPr>
+                <w:rFonts w:ascii="Times New Roman" w:eastAsia="Times New Roman" w:hAnsi="Times New Roman" w:cs="Times New Roman"/>
+                <w:kern w:val="0"/>
+                <w:sz w:val="24"/>
+                <w:szCs w:val="24"/>
+                <w:lang w:eastAsia="fr-FR"/>
+                <w14:ligatures w14:val="none"/>
+              </w:rPr>
+              <w:t>200</w:t>
             </w:r>
           </w:p>
         </w:tc>
@@ -1177,79 +1953,116 @@
     </w:tbl>
     <w:p>
       <w:pPr>
-        <w:rPr>
+        <w:spacing w:after="0" w:line="240" w:lineRule="auto"/>
+        <w:rPr>
+          <w:rFonts w:ascii="Times New Roman" w:eastAsia="Times New Roman" w:hAnsi="Times New Roman" w:cs="Times New Roman"/>
+          <w:kern w:val="0"/>
+          <w:sz w:val="24"/>
+          <w:szCs w:val="24"/>
+          <w:lang w:eastAsia="fr-FR"/>
+          <w14:ligatures w14:val="none"/>
+        </w:rPr>
+      </w:pPr>
+    </w:p>
+    <w:p>
+      <w:pPr>
+        <w:spacing w:before="100" w:beforeAutospacing="1" w:after="100" w:afterAutospacing="1" w:line="240" w:lineRule="auto"/>
+        <w:outlineLvl w:val="2"/>
+        <w:rPr>
+          <w:rFonts w:ascii="Times New Roman" w:eastAsia="Times New Roman" w:hAnsi="Times New Roman" w:cs="Times New Roman"/>
           <w:b/>
           <w:bCs/>
-        </w:rPr>
-      </w:pPr>
-    </w:p>
-    <w:p>
-      <w:pPr>
-        <w:rPr>
+          <w:kern w:val="0"/>
+          <w:sz w:val="27"/>
+          <w:szCs w:val="27"/>
+          <w:lang w:eastAsia="fr-FR"/>
+          <w14:ligatures w14:val="none"/>
+        </w:rPr>
+      </w:pPr>
+      <w:r>
+        <w:rPr>
+          <w:rFonts w:ascii="Times New Roman" w:eastAsia="Times New Roman" w:hAnsi="Times New Roman" w:cs="Times New Roman"/>
           <w:b/>
           <w:bCs/>
-        </w:rPr>
-      </w:pPr>
-      <w:r>
-        <w:rPr>
-          <w:b/>
-          <w:bCs/>
+          <w:kern w:val="0"/>
+          <w:sz w:val="27"/>
+          <w:szCs w:val="27"/>
+          <w:lang w:eastAsia="fr-FR"/>
+          <w14:ligatures w14:val="none"/>
         </w:rPr>
         <w:t>6 - Moyens à mettre en œuvre</w:t>
       </w:r>
     </w:p>
     <w:p>
       <w:pPr>
-        <w:numPr>
-          <w:ilvl w:val="0"/>
-          <w:numId w:val="4"/>
-        </w:numPr>
+        <w:spacing w:before="100" w:beforeAutospacing="1" w:after="100" w:afterAutospacing="1" w:line="240" w:lineRule="auto"/>
+        <w:rPr>
+          <w:rFonts w:ascii="Times New Roman" w:eastAsia="Times New Roman" w:hAnsi="Times New Roman" w:cs="Times New Roman"/>
+          <w:kern w:val="0"/>
+          <w:sz w:val="24"/>
+          <w:szCs w:val="24"/>
+          <w:lang w:eastAsia="fr-FR"/>
+          <w14:ligatures w14:val="none"/>
+        </w:rPr>
       </w:pPr>
       <w:r>
         <w:rPr>
+          <w:rFonts w:ascii="Times New Roman" w:eastAsia="Times New Roman" w:hAnsi="Times New Roman" w:cs="Times New Roman"/>
           <w:b/>
           <w:bCs/>
+          <w:kern w:val="0"/>
+          <w:sz w:val="24"/>
+          <w:szCs w:val="24"/>
+          <w:lang w:eastAsia="fr-FR"/>
+          <w14:ligatures w14:val="none"/>
         </w:rPr>
         <w:t>Logiciels</w:t>
       </w:r>
       <w:r>
-        <w:t xml:space="preserve"> : FastAPI, Postman, Pytest, SQLite/PostgreSQL</w:t>
+        <w:rPr>
+          <w:rFonts w:ascii="Times New Roman" w:eastAsia="Times New Roman" w:hAnsi="Times New Roman" w:cs="Times New Roman"/>
+          <w:kern w:val="0"/>
+          <w:sz w:val="24"/>
+          <w:szCs w:val="24"/>
+          <w:lang w:eastAsia="fr-FR"/>
+          <w14:ligatures w14:val="none"/>
+        </w:rPr>
+        <w:t xml:space="preserve"> : Pytest</w:t>
       </w:r>
-    </w:p>
-    <w:p>
-      <w:pPr>
-        <w:numPr>
-          <w:ilvl w:val="0"/>
-          <w:numId w:val="4"/>
-        </w:numPr>
-      </w:pPr>
       <w:r>
         <w:rPr>
+          <w:rFonts w:ascii="Times New Roman" w:eastAsia="Times New Roman" w:hAnsi="Times New Roman" w:cs="Times New Roman"/>
+          <w:kern w:val="0"/>
+          <w:sz w:val="24"/>
+          <w:szCs w:val="24"/>
+          <w:lang w:eastAsia="fr-FR"/>
+          <w14:ligatures w14:val="none"/>
+        </w:rPr>
+        <w:br/>
+      </w:r>
+      <w:r>
+        <w:rPr>
+          <w:rFonts w:ascii="Times New Roman" w:eastAsia="Times New Roman" w:hAnsi="Times New Roman" w:cs="Times New Roman"/>
           <w:b/>
           <w:bCs/>
+          <w:kern w:val="0"/>
+          <w:sz w:val="24"/>
+          <w:szCs w:val="24"/>
+          <w:lang w:eastAsia="fr-FR"/>
+          <w14:ligatures w14:val="none"/>
         </w:rPr>
         <w:t>Matériel</w:t>
       </w:r>
       <w:r>
-        <w:t xml:space="preserve"> : Poste de développement, serveur Debian local (PSW), switch réseau</w:t>
-      </w:r>
-    </w:p>
-    <w:p>
-      <w:pPr>
-        <w:numPr>
-          <w:ilvl w:val="0"/>
-          <w:numId w:val="4"/>
-        </w:numPr>
-      </w:pPr>
-      <w:r>
-        <w:rPr>
-          <w:b/>
-          <w:bCs/>
-        </w:rPr>
-        <w:t>Préconditions</w:t>
-      </w:r>
-      <w:r>
-        <w:t xml:space="preserve"> : Tables nécessaires remplies (Equipement, Badge, Utilisateur, EDTUtilisateur, Salle, Classe, Absence, Retard)</w:t>
+        <w:rPr>
+          <w:rFonts w:ascii="Times New Roman" w:eastAsia="Times New Roman" w:hAnsi="Times New Roman" w:cs="Times New Roman"/>
+          <w:kern w:val="0"/>
+          <w:sz w:val="24"/>
+          <w:szCs w:val="24"/>
+          <w:lang w:eastAsia="fr-FR"/>
+          <w14:ligatures w14:val="none"/>
+        </w:rPr>
+        <w:t xml:space="preserve"> : Machine virtuelle dédiée aux tests</w:t>
       </w:r>
     </w:p>
     <w:p/>
@@ -1564,6 +2377,155 @@
     </w:lvl>
   </w:abstractNum>
   <w:abstractNum w:abstractNumId="2" w15:restartNumberingAfterBreak="0">
+    <w:nsid w:val="67FD242E"/>
+    <w:multiLevelType w:val="multilevel"/>
+    <w:tmpl w:val="3EA804E8"/>
+    <w:lvl w:ilvl="0">
+      <w:start w:val="1"/>
+      <w:numFmt w:val="bullet"/>
+      <w:lvlText w:val=""/>
+      <w:lvlJc w:val="left"/>
+      <w:pPr>
+        <w:tabs>
+          <w:tab w:val="num" w:pos="720"/>
+        </w:tabs>
+        <w:ind w:left="720" w:hanging="360"/>
+      </w:pPr>
+      <w:rPr>
+        <w:rFonts w:ascii="Symbol" w:hAnsi="Symbol" w:hint="default"/>
+        <w:sz w:val="20"/>
+      </w:rPr>
+    </w:lvl>
+    <w:lvl w:ilvl="1" w:tentative="1">
+      <w:start w:val="1"/>
+      <w:numFmt w:val="bullet"/>
+      <w:lvlText w:val="o"/>
+      <w:lvlJc w:val="left"/>
+      <w:pPr>
+        <w:tabs>
+          <w:tab w:val="num" w:pos="1440"/>
+        </w:tabs>
+        <w:ind w:left="1440" w:hanging="360"/>
+      </w:pPr>
+      <w:rPr>
+        <w:rFonts w:ascii="Courier New" w:hAnsi="Courier New" w:hint="default"/>
+        <w:sz w:val="20"/>
+      </w:rPr>
+    </w:lvl>
+    <w:lvl w:ilvl="2" w:tentative="1">
+      <w:start w:val="1"/>
+      <w:numFmt w:val="bullet"/>
+      <w:lvlText w:val=""/>
+      <w:lvlJc w:val="left"/>
+      <w:pPr>
+        <w:tabs>
+          <w:tab w:val="num" w:pos="2160"/>
+        </w:tabs>
+        <w:ind w:left="2160" w:hanging="360"/>
+      </w:pPr>
+      <w:rPr>
+        <w:rFonts w:ascii="Wingdings" w:hAnsi="Wingdings" w:hint="default"/>
+        <w:sz w:val="20"/>
+      </w:rPr>
+    </w:lvl>
+    <w:lvl w:ilvl="3" w:tentative="1">
+      <w:start w:val="1"/>
+      <w:numFmt w:val="bullet"/>
+      <w:lvlText w:val=""/>
+      <w:lvlJc w:val="left"/>
+      <w:pPr>
+        <w:tabs>
+          <w:tab w:val="num" w:pos="2880"/>
+        </w:tabs>
+        <w:ind w:left="2880" w:hanging="360"/>
+      </w:pPr>
+      <w:rPr>
+        <w:rFonts w:ascii="Wingdings" w:hAnsi="Wingdings" w:hint="default"/>
+        <w:sz w:val="20"/>
+      </w:rPr>
+    </w:lvl>
+    <w:lvl w:ilvl="4" w:tentative="1">
+      <w:start w:val="1"/>
+      <w:numFmt w:val="bullet"/>
+      <w:lvlText w:val=""/>
+      <w:lvlJc w:val="left"/>
+      <w:pPr>
+        <w:tabs>
+          <w:tab w:val="num" w:pos="3600"/>
+        </w:tabs>
+        <w:ind w:left="3600" w:hanging="360"/>
+      </w:pPr>
+      <w:rPr>
+        <w:rFonts w:ascii="Wingdings" w:hAnsi="Wingdings" w:hint="default"/>
+        <w:sz w:val="20"/>
+      </w:rPr>
+    </w:lvl>
+    <w:lvl w:ilvl="5" w:tentative="1">
+      <w:start w:val="1"/>
+      <w:numFmt w:val="bullet"/>
+      <w:lvlText w:val=""/>
+      <w:lvlJc w:val="left"/>
+      <w:pPr>
+        <w:tabs>
+          <w:tab w:val="num" w:pos="4320"/>
+        </w:tabs>
+        <w:ind w:left="4320" w:hanging="360"/>
+      </w:pPr>
+      <w:rPr>
+        <w:rFonts w:ascii="Wingdings" w:hAnsi="Wingdings" w:hint="default"/>
+        <w:sz w:val="20"/>
+      </w:rPr>
+    </w:lvl>
+    <w:lvl w:ilvl="6" w:tentative="1">
+      <w:start w:val="1"/>
+      <w:numFmt w:val="bullet"/>
+      <w:lvlText w:val=""/>
+      <w:lvlJc w:val="left"/>
+      <w:pPr>
+        <w:tabs>
+          <w:tab w:val="num" w:pos="5040"/>
+        </w:tabs>
+        <w:ind w:left="5040" w:hanging="360"/>
+      </w:pPr>
+      <w:rPr>
+        <w:rFonts w:ascii="Wingdings" w:hAnsi="Wingdings" w:hint="default"/>
+        <w:sz w:val="20"/>
+      </w:rPr>
+    </w:lvl>
+    <w:lvl w:ilvl="7" w:tentative="1">
+      <w:start w:val="1"/>
+      <w:numFmt w:val="bullet"/>
+      <w:lvlText w:val=""/>
+      <w:lvlJc w:val="left"/>
+      <w:pPr>
+        <w:tabs>
+          <w:tab w:val="num" w:pos="5760"/>
+        </w:tabs>
+        <w:ind w:left="5760" w:hanging="360"/>
+      </w:pPr>
+      <w:rPr>
+        <w:rFonts w:ascii="Wingdings" w:hAnsi="Wingdings" w:hint="default"/>
+        <w:sz w:val="20"/>
+      </w:rPr>
+    </w:lvl>
+    <w:lvl w:ilvl="8" w:tentative="1">
+      <w:start w:val="1"/>
+      <w:numFmt w:val="bullet"/>
+      <w:lvlText w:val=""/>
+      <w:lvlJc w:val="left"/>
+      <w:pPr>
+        <w:tabs>
+          <w:tab w:val="num" w:pos="6480"/>
+        </w:tabs>
+        <w:ind w:left="6480" w:hanging="360"/>
+      </w:pPr>
+      <w:rPr>
+        <w:rFonts w:ascii="Wingdings" w:hAnsi="Wingdings" w:hint="default"/>
+        <w:sz w:val="20"/>
+      </w:rPr>
+    </w:lvl>
+  </w:abstractNum>
+  <w:abstractNum w:abstractNumId="3" w15:restartNumberingAfterBreak="0">
     <w:nsid w:val="6A9D5C78"/>
     <w:multiLevelType w:val="multilevel"/>
     <w:tmpl w:val="726E56D8"/>
@@ -1712,7 +2674,7 @@
       </w:rPr>
     </w:lvl>
   </w:abstractNum>
-  <w:abstractNum w:abstractNumId="3" w15:restartNumberingAfterBreak="0">
+  <w:abstractNum w:abstractNumId="4" w15:restartNumberingAfterBreak="0">
     <w:nsid w:val="713E2908"/>
     <w:multiLevelType w:val="multilevel"/>
     <w:tmpl w:val="C366AF18"/>
@@ -1862,16 +2824,19 @@
     </w:lvl>
   </w:abstractNum>
   <w:num w:numId="1" w16cid:durableId="189035469">
-    <w:abstractNumId w:val="2"/>
+    <w:abstractNumId w:val="3"/>
   </w:num>
   <w:num w:numId="2" w16cid:durableId="1065567056">
     <w:abstractNumId w:val="1"/>
   </w:num>
   <w:num w:numId="3" w16cid:durableId="1851598566">
-    <w:abstractNumId w:val="3"/>
+    <w:abstractNumId w:val="4"/>
   </w:num>
   <w:num w:numId="4" w16cid:durableId="1381588105">
     <w:abstractNumId w:val="0"/>
+  </w:num>
+  <w:num w:numId="5" w16cid:durableId="1450976367">
+    <w:abstractNumId w:val="2"/>
   </w:num>
 </w:numbering>
 </file>

</xml_diff>